<commit_message>
full end to end run 1/16/25
</commit_message>
<xml_diff>
--- a/Outputs/Figures/Final/figure_abbreviations.docx
+++ b/Outputs/Figures/Final/figure_abbreviations.docx
@@ -30,6 +30,444 @@
     </w:p>
     <w:p>
       <w:pPr>
+        <w:pStyle w:val="Normal"/>
+        <w:jc w:val="both"/>
+        <w:pBdr>
+          <w:bottom w:val="none" w:sz="0" w:space="0" w:color="000000"/>
+          <w:top w:val="none" w:sz="0" w:space="0" w:color="000000"/>
+          <w:left w:val="none" w:sz="0" w:space="0" w:color="000000"/>
+          <w:right w:val="none" w:sz="0" w:space="0" w:color="000000"/>
+        </w:pBdr>
+        <w:spacing w:after="0" w:before="0" w:line="240"/>
+        <w:ind w:left="0" w:right="0" w:firstLine="0" w:firstLineChars="0"/>
+      </w:pPr>
+      <w:r>
+        <w:rPr>
+          <w:rFonts w:ascii="Arial" w:hAnsi="Arial" w:eastAsia="Arial" w:cs="Arial"/>
+          <w:i w:val="true"/>
+          <w:b w:val="false"/>
+          <w:u w:val="none"/>
+          <w:strike w:val="false"/>
+          <w:sz w:val="22"/>
+          <w:szCs w:val="22"/>
+          <w:color w:val="000000"/>
+        </w:rPr>
+        <w:t xml:space="preserve">Ala</w:t>
+      </w:r>
+      <w:r>
+        <w:rPr>
+          <w:rFonts w:ascii="Arial" w:hAnsi="Arial" w:eastAsia="Arial" w:cs="Arial"/>
+          <w:i w:val="false"/>
+          <w:b w:val="false"/>
+          <w:u w:val="none"/>
+          <w:strike w:val="false"/>
+          <w:sz w:val="22"/>
+          <w:szCs w:val="22"/>
+          <w:color w:val="000000"/>
+        </w:rPr>
+        <w:t xml:space="preserve">, </w:t>
+      </w:r>
+      <w:r>
+        <w:rPr>
+          <w:rFonts w:ascii="Arial" w:hAnsi="Arial" w:eastAsia="Arial" w:cs="Arial"/>
+          <w:i w:val="false"/>
+          <w:b w:val="false"/>
+          <w:u w:val="none"/>
+          <w:strike w:val="false"/>
+          <w:sz w:val="22"/>
+          <w:szCs w:val="22"/>
+          <w:color w:val="000000"/>
+        </w:rPr>
+        <w:t xml:space="preserve">alanine</w:t>
+      </w:r>
+      <w:r>
+        <w:rPr>
+          <w:rFonts w:ascii="Arial" w:hAnsi="Arial" w:eastAsia="Arial" w:cs="Arial"/>
+          <w:i w:val="false"/>
+          <w:b w:val="false"/>
+          <w:u w:val="none"/>
+          <w:strike w:val="false"/>
+          <w:sz w:val="22"/>
+          <w:szCs w:val="22"/>
+          <w:color w:val="000000"/>
+        </w:rPr>
+        <w:t xml:space="preserve">; </w:t>
+      </w:r>
+      <w:r>
+        <w:rPr>
+          <w:rFonts w:ascii="Arial" w:hAnsi="Arial" w:eastAsia="Arial" w:cs="Arial"/>
+          <w:i w:val="true"/>
+          <w:b w:val="false"/>
+          <w:u w:val="none"/>
+          <w:strike w:val="false"/>
+          <w:sz w:val="22"/>
+          <w:szCs w:val="22"/>
+          <w:color w:val="000000"/>
+        </w:rPr>
+        <w:t xml:space="preserve">Asp</w:t>
+      </w:r>
+      <w:r>
+        <w:rPr>
+          <w:rFonts w:ascii="Arial" w:hAnsi="Arial" w:eastAsia="Arial" w:cs="Arial"/>
+          <w:i w:val="false"/>
+          <w:b w:val="false"/>
+          <w:u w:val="none"/>
+          <w:strike w:val="false"/>
+          <w:sz w:val="22"/>
+          <w:szCs w:val="22"/>
+          <w:color w:val="000000"/>
+        </w:rPr>
+        <w:t xml:space="preserve">, </w:t>
+      </w:r>
+      <w:r>
+        <w:rPr>
+          <w:rFonts w:ascii="Arial" w:hAnsi="Arial" w:eastAsia="Arial" w:cs="Arial"/>
+          <w:i w:val="false"/>
+          <w:b w:val="false"/>
+          <w:u w:val="none"/>
+          <w:strike w:val="false"/>
+          <w:sz w:val="22"/>
+          <w:szCs w:val="22"/>
+          <w:color w:val="000000"/>
+        </w:rPr>
+        <w:t xml:space="preserve">aspartate</w:t>
+      </w:r>
+      <w:r>
+        <w:rPr>
+          <w:rFonts w:ascii="Arial" w:hAnsi="Arial" w:eastAsia="Arial" w:cs="Arial"/>
+          <w:i w:val="false"/>
+          <w:b w:val="false"/>
+          <w:u w:val="none"/>
+          <w:strike w:val="false"/>
+          <w:sz w:val="22"/>
+          <w:szCs w:val="22"/>
+          <w:color w:val="000000"/>
+        </w:rPr>
+        <w:t xml:space="preserve">; </w:t>
+      </w:r>
+      <w:r>
+        <w:rPr>
+          <w:rFonts w:ascii="Arial" w:hAnsi="Arial" w:eastAsia="Arial" w:cs="Arial"/>
+          <w:i w:val="true"/>
+          <w:b w:val="false"/>
+          <w:u w:val="none"/>
+          <w:strike w:val="false"/>
+          <w:sz w:val="22"/>
+          <w:szCs w:val="22"/>
+          <w:color w:val="000000"/>
+        </w:rPr>
+        <w:t xml:space="preserve">FA</w:t>
+      </w:r>
+      <w:r>
+        <w:rPr>
+          <w:rFonts w:ascii="Arial" w:hAnsi="Arial" w:eastAsia="Arial" w:cs="Arial"/>
+          <w:i w:val="false"/>
+          <w:b w:val="false"/>
+          <w:u w:val="none"/>
+          <w:strike w:val="false"/>
+          <w:sz w:val="22"/>
+          <w:szCs w:val="22"/>
+          <w:color w:val="000000"/>
+        </w:rPr>
+        <w:t xml:space="preserve">, </w:t>
+      </w:r>
+      <w:r>
+        <w:rPr>
+          <w:rFonts w:ascii="Arial" w:hAnsi="Arial" w:eastAsia="Arial" w:cs="Arial"/>
+          <w:i w:val="false"/>
+          <w:b w:val="false"/>
+          <w:u w:val="none"/>
+          <w:strike w:val="false"/>
+          <w:sz w:val="22"/>
+          <w:szCs w:val="22"/>
+          <w:color w:val="000000"/>
+        </w:rPr>
+        <w:t xml:space="preserve">fatty acid</w:t>
+      </w:r>
+      <w:r>
+        <w:rPr>
+          <w:rFonts w:ascii="Arial" w:hAnsi="Arial" w:eastAsia="Arial" w:cs="Arial"/>
+          <w:i w:val="false"/>
+          <w:b w:val="false"/>
+          <w:u w:val="none"/>
+          <w:strike w:val="false"/>
+          <w:sz w:val="22"/>
+          <w:szCs w:val="22"/>
+          <w:color w:val="000000"/>
+        </w:rPr>
+        <w:t xml:space="preserve">; </w:t>
+      </w:r>
+      <w:r>
+        <w:rPr>
+          <w:rFonts w:ascii="Arial" w:hAnsi="Arial" w:eastAsia="Arial" w:cs="Arial"/>
+          <w:i w:val="true"/>
+          <w:b w:val="false"/>
+          <w:u w:val="none"/>
+          <w:strike w:val="false"/>
+          <w:sz w:val="22"/>
+          <w:szCs w:val="22"/>
+          <w:color w:val="000000"/>
+        </w:rPr>
+        <w:t xml:space="preserve">FTC</w:t>
+      </w:r>
+      <w:r>
+        <w:rPr>
+          <w:rFonts w:ascii="Arial" w:hAnsi="Arial" w:eastAsia="Arial" w:cs="Arial"/>
+          <w:i w:val="false"/>
+          <w:b w:val="false"/>
+          <w:u w:val="none"/>
+          <w:strike w:val="false"/>
+          <w:sz w:val="22"/>
+          <w:szCs w:val="22"/>
+          <w:color w:val="000000"/>
+        </w:rPr>
+        <w:t xml:space="preserve">, </w:t>
+      </w:r>
+      <w:r>
+        <w:rPr>
+          <w:rFonts w:ascii="Arial" w:hAnsi="Arial" w:eastAsia="Arial" w:cs="Arial"/>
+          <w:i w:val="false"/>
+          <w:b w:val="false"/>
+          <w:u w:val="none"/>
+          <w:strike w:val="false"/>
+          <w:sz w:val="22"/>
+          <w:szCs w:val="22"/>
+          <w:color w:val="000000"/>
+        </w:rPr>
+        <w:t xml:space="preserve">follicular thyroid carcinoma</w:t>
+      </w:r>
+      <w:r>
+        <w:rPr>
+          <w:rFonts w:ascii="Arial" w:hAnsi="Arial" w:eastAsia="Arial" w:cs="Arial"/>
+          <w:i w:val="false"/>
+          <w:b w:val="false"/>
+          <w:u w:val="none"/>
+          <w:strike w:val="false"/>
+          <w:sz w:val="22"/>
+          <w:szCs w:val="22"/>
+          <w:color w:val="000000"/>
+        </w:rPr>
+        <w:t xml:space="preserve">; </w:t>
+      </w:r>
+      <w:r>
+        <w:rPr>
+          <w:rFonts w:ascii="Arial" w:hAnsi="Arial" w:eastAsia="Arial" w:cs="Arial"/>
+          <w:i w:val="true"/>
+          <w:b w:val="false"/>
+          <w:u w:val="none"/>
+          <w:strike w:val="false"/>
+          <w:sz w:val="22"/>
+          <w:szCs w:val="22"/>
+          <w:color w:val="000000"/>
+        </w:rPr>
+        <w:t xml:space="preserve">FV-PTC</w:t>
+      </w:r>
+      <w:r>
+        <w:rPr>
+          <w:rFonts w:ascii="Arial" w:hAnsi="Arial" w:eastAsia="Arial" w:cs="Arial"/>
+          <w:i w:val="false"/>
+          <w:b w:val="false"/>
+          <w:u w:val="none"/>
+          <w:strike w:val="false"/>
+          <w:sz w:val="22"/>
+          <w:szCs w:val="22"/>
+          <w:color w:val="000000"/>
+        </w:rPr>
+        <w:t xml:space="preserve">, </w:t>
+      </w:r>
+      <w:r>
+        <w:rPr>
+          <w:rFonts w:ascii="Arial" w:hAnsi="Arial" w:eastAsia="Arial" w:cs="Arial"/>
+          <w:i w:val="false"/>
+          <w:b w:val="false"/>
+          <w:u w:val="none"/>
+          <w:strike w:val="false"/>
+          <w:sz w:val="22"/>
+          <w:szCs w:val="22"/>
+          <w:color w:val="000000"/>
+        </w:rPr>
+        <w:t xml:space="preserve">follicular variant of papillary thyroid carcinoma</w:t>
+      </w:r>
+      <w:r>
+        <w:rPr>
+          <w:rFonts w:ascii="Arial" w:hAnsi="Arial" w:eastAsia="Arial" w:cs="Arial"/>
+          <w:i w:val="false"/>
+          <w:b w:val="false"/>
+          <w:u w:val="none"/>
+          <w:strike w:val="false"/>
+          <w:sz w:val="22"/>
+          <w:szCs w:val="22"/>
+          <w:color w:val="000000"/>
+        </w:rPr>
+        <w:t xml:space="preserve">; </w:t>
+      </w:r>
+      <w:r>
+        <w:rPr>
+          <w:rFonts w:ascii="Arial" w:hAnsi="Arial" w:eastAsia="Arial" w:cs="Arial"/>
+          <w:i w:val="true"/>
+          <w:b w:val="false"/>
+          <w:u w:val="none"/>
+          <w:strike w:val="false"/>
+          <w:sz w:val="22"/>
+          <w:szCs w:val="22"/>
+          <w:color w:val="000000"/>
+        </w:rPr>
+        <w:t xml:space="preserve">His</w:t>
+      </w:r>
+      <w:r>
+        <w:rPr>
+          <w:rFonts w:ascii="Arial" w:hAnsi="Arial" w:eastAsia="Arial" w:cs="Arial"/>
+          <w:i w:val="false"/>
+          <w:b w:val="false"/>
+          <w:u w:val="none"/>
+          <w:strike w:val="false"/>
+          <w:sz w:val="22"/>
+          <w:szCs w:val="22"/>
+          <w:color w:val="000000"/>
+        </w:rPr>
+        <w:t xml:space="preserve">, </w:t>
+      </w:r>
+      <w:r>
+        <w:rPr>
+          <w:rFonts w:ascii="Arial" w:hAnsi="Arial" w:eastAsia="Arial" w:cs="Arial"/>
+          <w:i w:val="false"/>
+          <w:b w:val="false"/>
+          <w:u w:val="none"/>
+          <w:strike w:val="false"/>
+          <w:sz w:val="22"/>
+          <w:szCs w:val="22"/>
+          <w:color w:val="000000"/>
+        </w:rPr>
+        <w:t xml:space="preserve">histidine</w:t>
+      </w:r>
+      <w:r>
+        <w:rPr>
+          <w:rFonts w:ascii="Arial" w:hAnsi="Arial" w:eastAsia="Arial" w:cs="Arial"/>
+          <w:i w:val="false"/>
+          <w:b w:val="false"/>
+          <w:u w:val="none"/>
+          <w:strike w:val="false"/>
+          <w:sz w:val="22"/>
+          <w:szCs w:val="22"/>
+          <w:color w:val="000000"/>
+        </w:rPr>
+        <w:t xml:space="preserve">; </w:t>
+      </w:r>
+      <w:r>
+        <w:rPr>
+          <w:rFonts w:ascii="Arial" w:hAnsi="Arial" w:eastAsia="Arial" w:cs="Arial"/>
+          <w:i w:val="true"/>
+          <w:b w:val="false"/>
+          <w:u w:val="none"/>
+          <w:strike w:val="false"/>
+          <w:sz w:val="22"/>
+          <w:szCs w:val="22"/>
+          <w:color w:val="000000"/>
+        </w:rPr>
+        <w:t xml:space="preserve">PG</w:t>
+      </w:r>
+      <w:r>
+        <w:rPr>
+          <w:rFonts w:ascii="Arial" w:hAnsi="Arial" w:eastAsia="Arial" w:cs="Arial"/>
+          <w:i w:val="false"/>
+          <w:b w:val="false"/>
+          <w:u w:val="none"/>
+          <w:strike w:val="false"/>
+          <w:sz w:val="22"/>
+          <w:szCs w:val="22"/>
+          <w:color w:val="000000"/>
+        </w:rPr>
+        <w:t xml:space="preserve">, </w:t>
+      </w:r>
+      <w:r>
+        <w:rPr>
+          <w:rFonts w:ascii="Arial" w:hAnsi="Arial" w:eastAsia="Arial" w:cs="Arial"/>
+          <w:i w:val="false"/>
+          <w:b w:val="false"/>
+          <w:u w:val="none"/>
+          <w:strike w:val="false"/>
+          <w:sz w:val="22"/>
+          <w:szCs w:val="22"/>
+          <w:color w:val="000000"/>
+        </w:rPr>
+        <w:t xml:space="preserve">prostaglandin</w:t>
+      </w:r>
+      <w:r>
+        <w:rPr>
+          <w:rFonts w:ascii="Arial" w:hAnsi="Arial" w:eastAsia="Arial" w:cs="Arial"/>
+          <w:i w:val="false"/>
+          <w:b w:val="false"/>
+          <w:u w:val="none"/>
+          <w:strike w:val="false"/>
+          <w:sz w:val="22"/>
+          <w:szCs w:val="22"/>
+          <w:color w:val="000000"/>
+        </w:rPr>
+        <w:t xml:space="preserve">; </w:t>
+      </w:r>
+      <w:r>
+        <w:rPr>
+          <w:rFonts w:ascii="Arial" w:hAnsi="Arial" w:eastAsia="Arial" w:cs="Arial"/>
+          <w:i w:val="true"/>
+          <w:b w:val="false"/>
+          <w:u w:val="none"/>
+          <w:strike w:val="false"/>
+          <w:sz w:val="22"/>
+          <w:szCs w:val="22"/>
+          <w:color w:val="000000"/>
+        </w:rPr>
+        <w:t xml:space="preserve">PTC</w:t>
+      </w:r>
+      <w:r>
+        <w:rPr>
+          <w:rFonts w:ascii="Arial" w:hAnsi="Arial" w:eastAsia="Arial" w:cs="Arial"/>
+          <w:i w:val="false"/>
+          <w:b w:val="false"/>
+          <w:u w:val="none"/>
+          <w:strike w:val="false"/>
+          <w:sz w:val="22"/>
+          <w:szCs w:val="22"/>
+          <w:color w:val="000000"/>
+        </w:rPr>
+        <w:t xml:space="preserve">, </w:t>
+      </w:r>
+      <w:r>
+        <w:rPr>
+          <w:rFonts w:ascii="Arial" w:hAnsi="Arial" w:eastAsia="Arial" w:cs="Arial"/>
+          <w:i w:val="false"/>
+          <w:b w:val="false"/>
+          <w:u w:val="none"/>
+          <w:strike w:val="false"/>
+          <w:sz w:val="22"/>
+          <w:szCs w:val="22"/>
+          <w:color w:val="000000"/>
+        </w:rPr>
+        <w:t xml:space="preserve">papillary thyroid carcinoma</w:t>
+      </w:r>
+      <w:r>
+        <w:rPr>
+          <w:rFonts w:ascii="Arial" w:hAnsi="Arial" w:eastAsia="Arial" w:cs="Arial"/>
+          <w:i w:val="false"/>
+          <w:b w:val="false"/>
+          <w:u w:val="none"/>
+          <w:strike w:val="false"/>
+          <w:sz w:val="22"/>
+          <w:szCs w:val="22"/>
+          <w:color w:val="000000"/>
+        </w:rPr>
+        <w:t xml:space="preserve">.</w:t>
+      </w:r>
+    </w:p>
+    <w:p>
+      <w:pPr>
+        <w:pStyle w:val="Normal"/>
+      </w:pPr>
+      <w:r>
+        <w:t xml:space="preserve"/>
+      </w:r>
+    </w:p>
+    <w:p>
+      <w:pPr>
         <w:jc w:val="left"/>
         <w:pBdr>
           <w:bottom w:val="none" w:sz="0" w:space="0" w:color="000000"/>
@@ -43,41 +481,68 @@
       <w:r>
         <w:rPr>
           <w:rFonts w:ascii="Arial" w:hAnsi="Arial" w:eastAsia="Arial" w:cs="Arial"/>
-          <w:i w:val="true"/>
-          <w:b w:val="false"/>
-          <w:u w:val="none"/>
-          <w:strike w:val="false"/>
-          <w:sz w:val="22"/>
-          <w:szCs w:val="22"/>
-          <w:color w:val="000000"/>
-        </w:rPr>
-        <w:t xml:space="preserve">Ala</w:t>
-      </w:r>
-      <w:r>
-        <w:rPr>
-          <w:rFonts w:ascii="Arial" w:hAnsi="Arial" w:eastAsia="Arial" w:cs="Arial"/>
-          <w:i w:val="false"/>
-          <w:b w:val="false"/>
-          <w:u w:val="none"/>
-          <w:strike w:val="false"/>
-          <w:sz w:val="22"/>
-          <w:szCs w:val="22"/>
-          <w:color w:val="000000"/>
-        </w:rPr>
-        <w:t xml:space="preserve">, </w:t>
-      </w:r>
-      <w:r>
-        <w:rPr>
-          <w:rFonts w:ascii="Arial" w:hAnsi="Arial" w:eastAsia="Arial" w:cs="Arial"/>
-          <w:i w:val="false"/>
-          <w:b w:val="false"/>
-          <w:u w:val="none"/>
-          <w:strike w:val="false"/>
-          <w:sz w:val="22"/>
-          <w:szCs w:val="22"/>
-          <w:color w:val="000000"/>
-        </w:rPr>
-        <w:t xml:space="preserve">alanine</w:t>
+          <w:i w:val="false"/>
+          <w:b w:val="false"/>
+          <w:u w:val="none"/>
+          <w:strike w:val="false"/>
+          <w:sz w:val="22"/>
+          <w:szCs w:val="22"/>
+          <w:color w:val="000000"/>
+        </w:rPr>
+        <w:t xml:space="preserve">Fig2 abbrev:</w:t>
+      </w:r>
+    </w:p>
+    <w:p>
+      <w:pPr>
+        <w:pStyle w:val="Normal"/>
+        <w:jc w:val="both"/>
+        <w:pBdr>
+          <w:bottom w:val="none" w:sz="0" w:space="0" w:color="000000"/>
+          <w:top w:val="none" w:sz="0" w:space="0" w:color="000000"/>
+          <w:left w:val="none" w:sz="0" w:space="0" w:color="000000"/>
+          <w:right w:val="none" w:sz="0" w:space="0" w:color="000000"/>
+        </w:pBdr>
+        <w:spacing w:after="0" w:before="0" w:line="240"/>
+        <w:ind w:left="0" w:right="0" w:firstLine="0" w:firstLineChars="0"/>
+      </w:pPr>
+      <w:r>
+        <w:rPr>
+          <w:rFonts w:ascii="Arial" w:hAnsi="Arial" w:eastAsia="Arial" w:cs="Arial"/>
+          <w:i w:val="true"/>
+          <w:b w:val="false"/>
+          <w:u w:val="none"/>
+          <w:strike w:val="false"/>
+          <w:sz w:val="22"/>
+          <w:szCs w:val="22"/>
+          <w:color w:val="000000"/>
+        </w:rPr>
+        <w:t xml:space="preserve">7-DHC</w:t>
+      </w:r>
+      <w:r>
+        <w:rPr>
+          <w:rFonts w:ascii="Arial" w:hAnsi="Arial" w:eastAsia="Arial" w:cs="Arial"/>
+          <w:i w:val="false"/>
+          <w:b w:val="false"/>
+          <w:u w:val="none"/>
+          <w:strike w:val="false"/>
+          <w:sz w:val="22"/>
+          <w:szCs w:val="22"/>
+          <w:color w:val="000000"/>
+        </w:rPr>
+        <w:t xml:space="preserve">, </w:t>
+      </w:r>
+      <w:r>
+        <w:rPr>
+          <w:rFonts w:ascii="Arial" w:hAnsi="Arial" w:eastAsia="Arial" w:cs="Arial"/>
+          <w:i w:val="false"/>
+          <w:b w:val="false"/>
+          <w:u w:val="none"/>
+          <w:strike w:val="false"/>
+          <w:sz w:val="22"/>
+          <w:szCs w:val="22"/>
+          <w:color w:val="000000"/>
+        </w:rPr>
+        <w:t xml:space="preserve">7-dehydrocholesterol</w:t>
       </w:r>
       <w:r>
         <w:rPr>
@@ -103,33 +568,33 @@
           <w:szCs w:val="22"/>
           <w:color w:val="000000"/>
         </w:rPr>
-        <w:t xml:space="preserve">Asp</w:t>
-      </w:r>
-      <w:r>
-        <w:rPr>
-          <w:rFonts w:ascii="Arial" w:hAnsi="Arial" w:eastAsia="Arial" w:cs="Arial"/>
-          <w:i w:val="false"/>
-          <w:b w:val="false"/>
-          <w:u w:val="none"/>
-          <w:strike w:val="false"/>
-          <w:sz w:val="22"/>
-          <w:szCs w:val="22"/>
-          <w:color w:val="000000"/>
-        </w:rPr>
-        <w:t xml:space="preserve">, </w:t>
-      </w:r>
-      <w:r>
-        <w:rPr>
-          <w:rFonts w:ascii="Arial" w:hAnsi="Arial" w:eastAsia="Arial" w:cs="Arial"/>
-          <w:i w:val="false"/>
-          <w:b w:val="false"/>
-          <w:u w:val="none"/>
-          <w:strike w:val="false"/>
-          <w:sz w:val="22"/>
-          <w:szCs w:val="22"/>
-          <w:color w:val="000000"/>
-        </w:rPr>
-        <w:t xml:space="preserve">aspartate</w:t>
+        <w:t xml:space="preserve">9-O-Acetyl-Neu5Ac</w:t>
+      </w:r>
+      <w:r>
+        <w:rPr>
+          <w:rFonts w:ascii="Arial" w:hAnsi="Arial" w:eastAsia="Arial" w:cs="Arial"/>
+          <w:i w:val="false"/>
+          <w:b w:val="false"/>
+          <w:u w:val="none"/>
+          <w:strike w:val="false"/>
+          <w:sz w:val="22"/>
+          <w:szCs w:val="22"/>
+          <w:color w:val="000000"/>
+        </w:rPr>
+        <w:t xml:space="preserve">, </w:t>
+      </w:r>
+      <w:r>
+        <w:rPr>
+          <w:rFonts w:ascii="Arial" w:hAnsi="Arial" w:eastAsia="Arial" w:cs="Arial"/>
+          <w:i w:val="false"/>
+          <w:b w:val="false"/>
+          <w:u w:val="none"/>
+          <w:strike w:val="false"/>
+          <w:sz w:val="22"/>
+          <w:szCs w:val="22"/>
+          <w:color w:val="000000"/>
+        </w:rPr>
+        <w:t xml:space="preserve">N-acetyl-9-O-acetylneuraminate</w:t>
       </w:r>
       <w:r>
         <w:rPr>
@@ -155,33 +620,33 @@
           <w:szCs w:val="22"/>
           <w:color w:val="000000"/>
         </w:rPr>
-        <w:t xml:space="preserve">FA</w:t>
-      </w:r>
-      <w:r>
-        <w:rPr>
-          <w:rFonts w:ascii="Arial" w:hAnsi="Arial" w:eastAsia="Arial" w:cs="Arial"/>
-          <w:i w:val="false"/>
-          <w:b w:val="false"/>
-          <w:u w:val="none"/>
-          <w:strike w:val="false"/>
-          <w:sz w:val="22"/>
-          <w:szCs w:val="22"/>
-          <w:color w:val="000000"/>
-        </w:rPr>
-        <w:t xml:space="preserve">, </w:t>
-      </w:r>
-      <w:r>
-        <w:rPr>
-          <w:rFonts w:ascii="Arial" w:hAnsi="Arial" w:eastAsia="Arial" w:cs="Arial"/>
-          <w:i w:val="false"/>
-          <w:b w:val="false"/>
-          <w:u w:val="none"/>
-          <w:strike w:val="false"/>
-          <w:sz w:val="22"/>
-          <w:szCs w:val="22"/>
-          <w:color w:val="000000"/>
-        </w:rPr>
-        <w:t xml:space="preserve">fatty acid</w:t>
+        <w:t xml:space="preserve">GroPIns</w:t>
+      </w:r>
+      <w:r>
+        <w:rPr>
+          <w:rFonts w:ascii="Arial" w:hAnsi="Arial" w:eastAsia="Arial" w:cs="Arial"/>
+          <w:i w:val="false"/>
+          <w:b w:val="false"/>
+          <w:u w:val="none"/>
+          <w:strike w:val="false"/>
+          <w:sz w:val="22"/>
+          <w:szCs w:val="22"/>
+          <w:color w:val="000000"/>
+        </w:rPr>
+        <w:t xml:space="preserve">, </w:t>
+      </w:r>
+      <w:r>
+        <w:rPr>
+          <w:rFonts w:ascii="Arial" w:hAnsi="Arial" w:eastAsia="Arial" w:cs="Arial"/>
+          <w:i w:val="false"/>
+          <w:b w:val="false"/>
+          <w:u w:val="none"/>
+          <w:strike w:val="false"/>
+          <w:sz w:val="22"/>
+          <w:szCs w:val="22"/>
+          <w:color w:val="000000"/>
+        </w:rPr>
+        <w:t xml:space="preserve">sn-glycero-3-phospho-1-inositol</w:t>
       </w:r>
       <w:r>
         <w:rPr>
@@ -207,33 +672,33 @@
           <w:szCs w:val="22"/>
           <w:color w:val="000000"/>
         </w:rPr>
-        <w:t xml:space="preserve">FTC</w:t>
-      </w:r>
-      <w:r>
-        <w:rPr>
-          <w:rFonts w:ascii="Arial" w:hAnsi="Arial" w:eastAsia="Arial" w:cs="Arial"/>
-          <w:i w:val="false"/>
-          <w:b w:val="false"/>
-          <w:u w:val="none"/>
-          <w:strike w:val="false"/>
-          <w:sz w:val="22"/>
-          <w:szCs w:val="22"/>
-          <w:color w:val="000000"/>
-        </w:rPr>
-        <w:t xml:space="preserve">, </w:t>
-      </w:r>
-      <w:r>
-        <w:rPr>
-          <w:rFonts w:ascii="Arial" w:hAnsi="Arial" w:eastAsia="Arial" w:cs="Arial"/>
-          <w:i w:val="false"/>
-          <w:b w:val="false"/>
-          <w:u w:val="none"/>
-          <w:strike w:val="false"/>
-          <w:sz w:val="22"/>
-          <w:szCs w:val="22"/>
-          <w:color w:val="000000"/>
-        </w:rPr>
-        <w:t xml:space="preserve">follicular thyroid carcinoma</w:t>
+        <w:t xml:space="preserve">LTD4</w:t>
+      </w:r>
+      <w:r>
+        <w:rPr>
+          <w:rFonts w:ascii="Arial" w:hAnsi="Arial" w:eastAsia="Arial" w:cs="Arial"/>
+          <w:i w:val="false"/>
+          <w:b w:val="false"/>
+          <w:u w:val="none"/>
+          <w:strike w:val="false"/>
+          <w:sz w:val="22"/>
+          <w:szCs w:val="22"/>
+          <w:color w:val="000000"/>
+        </w:rPr>
+        <w:t xml:space="preserve">, </w:t>
+      </w:r>
+      <w:r>
+        <w:rPr>
+          <w:rFonts w:ascii="Arial" w:hAnsi="Arial" w:eastAsia="Arial" w:cs="Arial"/>
+          <w:i w:val="false"/>
+          <w:b w:val="false"/>
+          <w:u w:val="none"/>
+          <w:strike w:val="false"/>
+          <w:sz w:val="22"/>
+          <w:szCs w:val="22"/>
+          <w:color w:val="000000"/>
+        </w:rPr>
+        <w:t xml:space="preserve">leukotriene D4</w:t>
       </w:r>
       <w:r>
         <w:rPr>
@@ -259,33 +724,33 @@
           <w:szCs w:val="22"/>
           <w:color w:val="000000"/>
         </w:rPr>
-        <w:t xml:space="preserve">FV-PTC</w:t>
-      </w:r>
-      <w:r>
-        <w:rPr>
-          <w:rFonts w:ascii="Arial" w:hAnsi="Arial" w:eastAsia="Arial" w:cs="Arial"/>
-          <w:i w:val="false"/>
-          <w:b w:val="false"/>
-          <w:u w:val="none"/>
-          <w:strike w:val="false"/>
-          <w:sz w:val="22"/>
-          <w:szCs w:val="22"/>
-          <w:color w:val="000000"/>
-        </w:rPr>
-        <w:t xml:space="preserve">, </w:t>
-      </w:r>
-      <w:r>
-        <w:rPr>
-          <w:rFonts w:ascii="Arial" w:hAnsi="Arial" w:eastAsia="Arial" w:cs="Arial"/>
-          <w:i w:val="false"/>
-          <w:b w:val="false"/>
-          <w:u w:val="none"/>
-          <w:strike w:val="false"/>
-          <w:sz w:val="22"/>
-          <w:szCs w:val="22"/>
-          <w:color w:val="000000"/>
-        </w:rPr>
-        <w:t xml:space="preserve">follicular variant of papillary thyroid carcinoma</w:t>
+        <w:t xml:space="preserve">Oleoyl-DHAP</w:t>
+      </w:r>
+      <w:r>
+        <w:rPr>
+          <w:rFonts w:ascii="Arial" w:hAnsi="Arial" w:eastAsia="Arial" w:cs="Arial"/>
+          <w:i w:val="false"/>
+          <w:b w:val="false"/>
+          <w:u w:val="none"/>
+          <w:strike w:val="false"/>
+          <w:sz w:val="22"/>
+          <w:szCs w:val="22"/>
+          <w:color w:val="000000"/>
+        </w:rPr>
+        <w:t xml:space="preserve">, </w:t>
+      </w:r>
+      <w:r>
+        <w:rPr>
+          <w:rFonts w:ascii="Arial" w:hAnsi="Arial" w:eastAsia="Arial" w:cs="Arial"/>
+          <w:i w:val="false"/>
+          <w:b w:val="false"/>
+          <w:u w:val="none"/>
+          <w:strike w:val="false"/>
+          <w:sz w:val="22"/>
+          <w:szCs w:val="22"/>
+          <w:color w:val="000000"/>
+        </w:rPr>
+        <w:t xml:space="preserve">oleoylglycerone phosphate</w:t>
       </w:r>
       <w:r>
         <w:rPr>
@@ -311,33 +776,33 @@
           <w:szCs w:val="22"/>
           <w:color w:val="000000"/>
         </w:rPr>
-        <w:t xml:space="preserve">His</w:t>
-      </w:r>
-      <w:r>
-        <w:rPr>
-          <w:rFonts w:ascii="Arial" w:hAnsi="Arial" w:eastAsia="Arial" w:cs="Arial"/>
-          <w:i w:val="false"/>
-          <w:b w:val="false"/>
-          <w:u w:val="none"/>
-          <w:strike w:val="false"/>
-          <w:sz w:val="22"/>
-          <w:szCs w:val="22"/>
-          <w:color w:val="000000"/>
-        </w:rPr>
-        <w:t xml:space="preserve">, </w:t>
-      </w:r>
-      <w:r>
-        <w:rPr>
-          <w:rFonts w:ascii="Arial" w:hAnsi="Arial" w:eastAsia="Arial" w:cs="Arial"/>
-          <w:i w:val="false"/>
-          <w:b w:val="false"/>
-          <w:u w:val="none"/>
-          <w:strike w:val="false"/>
-          <w:sz w:val="22"/>
-          <w:szCs w:val="22"/>
-          <w:color w:val="000000"/>
-        </w:rPr>
-        <w:t xml:space="preserve">histidine</w:t>
+        <w:t xml:space="preserve">P-Pantothenate</w:t>
+      </w:r>
+      <w:r>
+        <w:rPr>
+          <w:rFonts w:ascii="Arial" w:hAnsi="Arial" w:eastAsia="Arial" w:cs="Arial"/>
+          <w:i w:val="false"/>
+          <w:b w:val="false"/>
+          <w:u w:val="none"/>
+          <w:strike w:val="false"/>
+          <w:sz w:val="22"/>
+          <w:szCs w:val="22"/>
+          <w:color w:val="000000"/>
+        </w:rPr>
+        <w:t xml:space="preserve">, </w:t>
+      </w:r>
+      <w:r>
+        <w:rPr>
+          <w:rFonts w:ascii="Arial" w:hAnsi="Arial" w:eastAsia="Arial" w:cs="Arial"/>
+          <w:i w:val="false"/>
+          <w:b w:val="false"/>
+          <w:u w:val="none"/>
+          <w:strike w:val="false"/>
+          <w:sz w:val="22"/>
+          <w:szCs w:val="22"/>
+          <w:color w:val="000000"/>
+        </w:rPr>
+        <w:t xml:space="preserve">D-4'-phosphopantothenate</w:t>
       </w:r>
       <w:r>
         <w:rPr>
@@ -363,33 +828,33 @@
           <w:szCs w:val="22"/>
           <w:color w:val="000000"/>
         </w:rPr>
-        <w:t xml:space="preserve">PG</w:t>
-      </w:r>
-      <w:r>
-        <w:rPr>
-          <w:rFonts w:ascii="Arial" w:hAnsi="Arial" w:eastAsia="Arial" w:cs="Arial"/>
-          <w:i w:val="false"/>
-          <w:b w:val="false"/>
-          <w:u w:val="none"/>
-          <w:strike w:val="false"/>
-          <w:sz w:val="22"/>
-          <w:szCs w:val="22"/>
-          <w:color w:val="000000"/>
-        </w:rPr>
-        <w:t xml:space="preserve">, </w:t>
-      </w:r>
-      <w:r>
-        <w:rPr>
-          <w:rFonts w:ascii="Arial" w:hAnsi="Arial" w:eastAsia="Arial" w:cs="Arial"/>
-          <w:i w:val="false"/>
-          <w:b w:val="false"/>
-          <w:u w:val="none"/>
-          <w:strike w:val="false"/>
-          <w:sz w:val="22"/>
-          <w:szCs w:val="22"/>
-          <w:color w:val="000000"/>
-        </w:rPr>
-        <w:t xml:space="preserve">prostaglandin</w:t>
+        <w:t xml:space="preserve">PAPS</w:t>
+      </w:r>
+      <w:r>
+        <w:rPr>
+          <w:rFonts w:ascii="Arial" w:hAnsi="Arial" w:eastAsia="Arial" w:cs="Arial"/>
+          <w:i w:val="false"/>
+          <w:b w:val="false"/>
+          <w:u w:val="none"/>
+          <w:strike w:val="false"/>
+          <w:sz w:val="22"/>
+          <w:szCs w:val="22"/>
+          <w:color w:val="000000"/>
+        </w:rPr>
+        <w:t xml:space="preserve">, </w:t>
+      </w:r>
+      <w:r>
+        <w:rPr>
+          <w:rFonts w:ascii="Arial" w:hAnsi="Arial" w:eastAsia="Arial" w:cs="Arial"/>
+          <w:i w:val="false"/>
+          <w:b w:val="false"/>
+          <w:u w:val="none"/>
+          <w:strike w:val="false"/>
+          <w:sz w:val="22"/>
+          <w:szCs w:val="22"/>
+          <w:color w:val="000000"/>
+        </w:rPr>
+        <w:t xml:space="preserve">3'-phosphoadenylyl sulfate</w:t>
       </w:r>
       <w:r>
         <w:rPr>
@@ -415,33 +880,33 @@
           <w:szCs w:val="22"/>
           <w:color w:val="000000"/>
         </w:rPr>
-        <w:t xml:space="preserve">PTC</w:t>
-      </w:r>
-      <w:r>
-        <w:rPr>
-          <w:rFonts w:ascii="Arial" w:hAnsi="Arial" w:eastAsia="Arial" w:cs="Arial"/>
-          <w:i w:val="false"/>
-          <w:b w:val="false"/>
-          <w:u w:val="none"/>
-          <w:strike w:val="false"/>
-          <w:sz w:val="22"/>
-          <w:szCs w:val="22"/>
-          <w:color w:val="000000"/>
-        </w:rPr>
-        <w:t xml:space="preserve">, </w:t>
-      </w:r>
-      <w:r>
-        <w:rPr>
-          <w:rFonts w:ascii="Arial" w:hAnsi="Arial" w:eastAsia="Arial" w:cs="Arial"/>
-          <w:i w:val="false"/>
-          <w:b w:val="false"/>
-          <w:u w:val="none"/>
-          <w:strike w:val="false"/>
-          <w:sz w:val="22"/>
-          <w:szCs w:val="22"/>
-          <w:color w:val="000000"/>
-        </w:rPr>
-        <w:t xml:space="preserve">papillary thyroid carcinoma</w:t>
+        <w:t xml:space="preserve">SAH</w:t>
+      </w:r>
+      <w:r>
+        <w:rPr>
+          <w:rFonts w:ascii="Arial" w:hAnsi="Arial" w:eastAsia="Arial" w:cs="Arial"/>
+          <w:i w:val="false"/>
+          <w:b w:val="false"/>
+          <w:u w:val="none"/>
+          <w:strike w:val="false"/>
+          <w:sz w:val="22"/>
+          <w:szCs w:val="22"/>
+          <w:color w:val="000000"/>
+        </w:rPr>
+        <w:t xml:space="preserve">, </w:t>
+      </w:r>
+      <w:r>
+        <w:rPr>
+          <w:rFonts w:ascii="Arial" w:hAnsi="Arial" w:eastAsia="Arial" w:cs="Arial"/>
+          <w:i w:val="false"/>
+          <w:b w:val="false"/>
+          <w:u w:val="none"/>
+          <w:strike w:val="false"/>
+          <w:sz w:val="22"/>
+          <w:szCs w:val="22"/>
+          <w:color w:val="000000"/>
+        </w:rPr>
+        <w:t xml:space="preserve">S-adenosyl-L-homocysteine</w:t>
       </w:r>
       <w:r>
         <w:rPr>
@@ -488,7 +953,809 @@
           <w:szCs w:val="22"/>
           <w:color w:val="000000"/>
         </w:rPr>
-        <w:t xml:space="preserve">Fig2 abbrev:</w:t>
+        <w:t xml:space="preserve">Fig3 abbrev:</w:t>
+      </w:r>
+    </w:p>
+    <w:p>
+      <w:pPr>
+        <w:pStyle w:val="Normal"/>
+        <w:jc w:val="both"/>
+        <w:pBdr>
+          <w:bottom w:val="none" w:sz="0" w:space="0" w:color="000000"/>
+          <w:top w:val="none" w:sz="0" w:space="0" w:color="000000"/>
+          <w:left w:val="none" w:sz="0" w:space="0" w:color="000000"/>
+          <w:right w:val="none" w:sz="0" w:space="0" w:color="000000"/>
+        </w:pBdr>
+        <w:spacing w:after="0" w:before="0" w:line="240"/>
+        <w:ind w:left="0" w:right="0" w:firstLine="0" w:firstLineChars="0"/>
+      </w:pPr>
+      <w:r>
+        <w:rPr>
+          <w:rFonts w:ascii="Arial" w:hAnsi="Arial" w:eastAsia="Arial" w:cs="Arial"/>
+          <w:i w:val="true"/>
+          <w:b w:val="false"/>
+          <w:u w:val="none"/>
+          <w:strike w:val="false"/>
+          <w:sz w:val="22"/>
+          <w:szCs w:val="22"/>
+          <w:color w:val="000000"/>
+        </w:rPr>
+        <w:t xml:space="preserve">7-DHC</w:t>
+      </w:r>
+      <w:r>
+        <w:rPr>
+          <w:rFonts w:ascii="Arial" w:hAnsi="Arial" w:eastAsia="Arial" w:cs="Arial"/>
+          <w:i w:val="false"/>
+          <w:b w:val="false"/>
+          <w:u w:val="none"/>
+          <w:strike w:val="false"/>
+          <w:sz w:val="22"/>
+          <w:szCs w:val="22"/>
+          <w:color w:val="000000"/>
+        </w:rPr>
+        <w:t xml:space="preserve">, </w:t>
+      </w:r>
+      <w:r>
+        <w:rPr>
+          <w:rFonts w:ascii="Arial" w:hAnsi="Arial" w:eastAsia="Arial" w:cs="Arial"/>
+          <w:i w:val="false"/>
+          <w:b w:val="false"/>
+          <w:u w:val="none"/>
+          <w:strike w:val="false"/>
+          <w:sz w:val="22"/>
+          <w:szCs w:val="22"/>
+          <w:color w:val="000000"/>
+        </w:rPr>
+        <w:t xml:space="preserve">7-dehydrocholesterol</w:t>
+      </w:r>
+      <w:r>
+        <w:rPr>
+          <w:rFonts w:ascii="Arial" w:hAnsi="Arial" w:eastAsia="Arial" w:cs="Arial"/>
+          <w:i w:val="false"/>
+          <w:b w:val="false"/>
+          <w:u w:val="none"/>
+          <w:strike w:val="false"/>
+          <w:sz w:val="22"/>
+          <w:szCs w:val="22"/>
+          <w:color w:val="000000"/>
+        </w:rPr>
+        <w:t xml:space="preserve">; </w:t>
+      </w:r>
+      <w:r>
+        <w:rPr>
+          <w:rFonts w:ascii="Arial" w:hAnsi="Arial" w:eastAsia="Arial" w:cs="Arial"/>
+          <w:i w:val="true"/>
+          <w:b w:val="false"/>
+          <w:u w:val="none"/>
+          <w:strike w:val="false"/>
+          <w:sz w:val="22"/>
+          <w:szCs w:val="22"/>
+          <w:color w:val="000000"/>
+        </w:rPr>
+        <w:t xml:space="preserve">AMP</w:t>
+      </w:r>
+      <w:r>
+        <w:rPr>
+          <w:rFonts w:ascii="Arial" w:hAnsi="Arial" w:eastAsia="Arial" w:cs="Arial"/>
+          <w:i w:val="false"/>
+          <w:b w:val="false"/>
+          <w:u w:val="none"/>
+          <w:strike w:val="false"/>
+          <w:sz w:val="22"/>
+          <w:szCs w:val="22"/>
+          <w:color w:val="000000"/>
+        </w:rPr>
+        <w:t xml:space="preserve">, </w:t>
+      </w:r>
+      <w:r>
+        <w:rPr>
+          <w:rFonts w:ascii="Arial" w:hAnsi="Arial" w:eastAsia="Arial" w:cs="Arial"/>
+          <w:i w:val="false"/>
+          <w:b w:val="false"/>
+          <w:u w:val="none"/>
+          <w:strike w:val="false"/>
+          <w:sz w:val="22"/>
+          <w:szCs w:val="22"/>
+          <w:color w:val="000000"/>
+        </w:rPr>
+        <w:t xml:space="preserve">adenosine monophosphate</w:t>
+      </w:r>
+      <w:r>
+        <w:rPr>
+          <w:rFonts w:ascii="Arial" w:hAnsi="Arial" w:eastAsia="Arial" w:cs="Arial"/>
+          <w:i w:val="false"/>
+          <w:b w:val="false"/>
+          <w:u w:val="none"/>
+          <w:strike w:val="false"/>
+          <w:sz w:val="22"/>
+          <w:szCs w:val="22"/>
+          <w:color w:val="000000"/>
+        </w:rPr>
+        <w:t xml:space="preserve">; </w:t>
+      </w:r>
+      <w:r>
+        <w:rPr>
+          <w:rFonts w:ascii="Arial" w:hAnsi="Arial" w:eastAsia="Arial" w:cs="Arial"/>
+          <w:i w:val="true"/>
+          <w:b w:val="false"/>
+          <w:u w:val="none"/>
+          <w:strike w:val="false"/>
+          <w:sz w:val="22"/>
+          <w:szCs w:val="22"/>
+          <w:color w:val="000000"/>
+        </w:rPr>
+        <w:t xml:space="preserve">Ala</w:t>
+      </w:r>
+      <w:r>
+        <w:rPr>
+          <w:rFonts w:ascii="Arial" w:hAnsi="Arial" w:eastAsia="Arial" w:cs="Arial"/>
+          <w:i w:val="false"/>
+          <w:b w:val="false"/>
+          <w:u w:val="none"/>
+          <w:strike w:val="false"/>
+          <w:sz w:val="22"/>
+          <w:szCs w:val="22"/>
+          <w:color w:val="000000"/>
+        </w:rPr>
+        <w:t xml:space="preserve">, </w:t>
+      </w:r>
+      <w:r>
+        <w:rPr>
+          <w:rFonts w:ascii="Arial" w:hAnsi="Arial" w:eastAsia="Arial" w:cs="Arial"/>
+          <w:i w:val="false"/>
+          <w:b w:val="false"/>
+          <w:u w:val="none"/>
+          <w:strike w:val="false"/>
+          <w:sz w:val="22"/>
+          <w:szCs w:val="22"/>
+          <w:color w:val="000000"/>
+        </w:rPr>
+        <w:t xml:space="preserve">alanine</w:t>
+      </w:r>
+      <w:r>
+        <w:rPr>
+          <w:rFonts w:ascii="Arial" w:hAnsi="Arial" w:eastAsia="Arial" w:cs="Arial"/>
+          <w:i w:val="false"/>
+          <w:b w:val="false"/>
+          <w:u w:val="none"/>
+          <w:strike w:val="false"/>
+          <w:sz w:val="22"/>
+          <w:szCs w:val="22"/>
+          <w:color w:val="000000"/>
+        </w:rPr>
+        <w:t xml:space="preserve">; </w:t>
+      </w:r>
+      <w:r>
+        <w:rPr>
+          <w:rFonts w:ascii="Arial" w:hAnsi="Arial" w:eastAsia="Arial" w:cs="Arial"/>
+          <w:i w:val="true"/>
+          <w:b w:val="false"/>
+          <w:u w:val="none"/>
+          <w:strike w:val="false"/>
+          <w:sz w:val="22"/>
+          <w:szCs w:val="22"/>
+          <w:color w:val="000000"/>
+        </w:rPr>
+        <w:t xml:space="preserve">CYP450</w:t>
+      </w:r>
+      <w:r>
+        <w:rPr>
+          <w:rFonts w:ascii="Arial" w:hAnsi="Arial" w:eastAsia="Arial" w:cs="Arial"/>
+          <w:i w:val="false"/>
+          <w:b w:val="false"/>
+          <w:u w:val="none"/>
+          <w:strike w:val="false"/>
+          <w:sz w:val="22"/>
+          <w:szCs w:val="22"/>
+          <w:color w:val="000000"/>
+        </w:rPr>
+        <w:t xml:space="preserve">, </w:t>
+      </w:r>
+      <w:r>
+        <w:rPr>
+          <w:rFonts w:ascii="Arial" w:hAnsi="Arial" w:eastAsia="Arial" w:cs="Arial"/>
+          <w:i w:val="false"/>
+          <w:b w:val="false"/>
+          <w:u w:val="none"/>
+          <w:strike w:val="false"/>
+          <w:sz w:val="22"/>
+          <w:szCs w:val="22"/>
+          <w:color w:val="000000"/>
+        </w:rPr>
+        <w:t xml:space="preserve">cytochrome P450</w:t>
+      </w:r>
+      <w:r>
+        <w:rPr>
+          <w:rFonts w:ascii="Arial" w:hAnsi="Arial" w:eastAsia="Arial" w:cs="Arial"/>
+          <w:i w:val="false"/>
+          <w:b w:val="false"/>
+          <w:u w:val="none"/>
+          <w:strike w:val="false"/>
+          <w:sz w:val="22"/>
+          <w:szCs w:val="22"/>
+          <w:color w:val="000000"/>
+        </w:rPr>
+        <w:t xml:space="preserve">; </w:t>
+      </w:r>
+      <w:r>
+        <w:rPr>
+          <w:rFonts w:ascii="Arial" w:hAnsi="Arial" w:eastAsia="Arial" w:cs="Arial"/>
+          <w:i w:val="true"/>
+          <w:b w:val="false"/>
+          <w:u w:val="none"/>
+          <w:strike w:val="false"/>
+          <w:sz w:val="22"/>
+          <w:szCs w:val="22"/>
+          <w:color w:val="000000"/>
+        </w:rPr>
+        <w:t xml:space="preserve">EPA</w:t>
+      </w:r>
+      <w:r>
+        <w:rPr>
+          <w:rFonts w:ascii="Arial" w:hAnsi="Arial" w:eastAsia="Arial" w:cs="Arial"/>
+          <w:i w:val="false"/>
+          <w:b w:val="false"/>
+          <w:u w:val="none"/>
+          <w:strike w:val="false"/>
+          <w:sz w:val="22"/>
+          <w:szCs w:val="22"/>
+          <w:color w:val="000000"/>
+        </w:rPr>
+        <w:t xml:space="preserve">, </w:t>
+      </w:r>
+      <w:r>
+        <w:rPr>
+          <w:rFonts w:ascii="Arial" w:hAnsi="Arial" w:eastAsia="Arial" w:cs="Arial"/>
+          <w:i w:val="false"/>
+          <w:b w:val="false"/>
+          <w:u w:val="none"/>
+          <w:strike w:val="false"/>
+          <w:sz w:val="22"/>
+          <w:szCs w:val="22"/>
+          <w:color w:val="000000"/>
+        </w:rPr>
+        <w:t xml:space="preserve">eicosapentaenoic acid</w:t>
+      </w:r>
+      <w:r>
+        <w:rPr>
+          <w:rFonts w:ascii="Arial" w:hAnsi="Arial" w:eastAsia="Arial" w:cs="Arial"/>
+          <w:i w:val="false"/>
+          <w:b w:val="false"/>
+          <w:u w:val="none"/>
+          <w:strike w:val="false"/>
+          <w:sz w:val="22"/>
+          <w:szCs w:val="22"/>
+          <w:color w:val="000000"/>
+        </w:rPr>
+        <w:t xml:space="preserve">; </w:t>
+      </w:r>
+      <w:r>
+        <w:rPr>
+          <w:rFonts w:ascii="Arial" w:hAnsi="Arial" w:eastAsia="Arial" w:cs="Arial"/>
+          <w:i w:val="true"/>
+          <w:b w:val="false"/>
+          <w:u w:val="none"/>
+          <w:strike w:val="false"/>
+          <w:sz w:val="22"/>
+          <w:szCs w:val="22"/>
+          <w:color w:val="000000"/>
+        </w:rPr>
+        <w:t xml:space="preserve">GSL</w:t>
+      </w:r>
+      <w:r>
+        <w:rPr>
+          <w:rFonts w:ascii="Arial" w:hAnsi="Arial" w:eastAsia="Arial" w:cs="Arial"/>
+          <w:i w:val="false"/>
+          <w:b w:val="false"/>
+          <w:u w:val="none"/>
+          <w:strike w:val="false"/>
+          <w:sz w:val="22"/>
+          <w:szCs w:val="22"/>
+          <w:color w:val="000000"/>
+        </w:rPr>
+        <w:t xml:space="preserve">, </w:t>
+      </w:r>
+      <w:r>
+        <w:rPr>
+          <w:rFonts w:ascii="Arial" w:hAnsi="Arial" w:eastAsia="Arial" w:cs="Arial"/>
+          <w:i w:val="false"/>
+          <w:b w:val="false"/>
+          <w:u w:val="none"/>
+          <w:strike w:val="false"/>
+          <w:sz w:val="22"/>
+          <w:szCs w:val="22"/>
+          <w:color w:val="000000"/>
+        </w:rPr>
+        <w:t xml:space="preserve">glycosphingolipid</w:t>
+      </w:r>
+      <w:r>
+        <w:rPr>
+          <w:rFonts w:ascii="Arial" w:hAnsi="Arial" w:eastAsia="Arial" w:cs="Arial"/>
+          <w:i w:val="false"/>
+          <w:b w:val="false"/>
+          <w:u w:val="none"/>
+          <w:strike w:val="false"/>
+          <w:sz w:val="22"/>
+          <w:szCs w:val="22"/>
+          <w:color w:val="000000"/>
+        </w:rPr>
+        <w:t xml:space="preserve">; </w:t>
+      </w:r>
+      <w:r>
+        <w:rPr>
+          <w:rFonts w:ascii="Arial" w:hAnsi="Arial" w:eastAsia="Arial" w:cs="Arial"/>
+          <w:i w:val="true"/>
+          <w:b w:val="false"/>
+          <w:u w:val="none"/>
+          <w:strike w:val="false"/>
+          <w:sz w:val="22"/>
+          <w:szCs w:val="22"/>
+          <w:color w:val="000000"/>
+        </w:rPr>
+        <w:t xml:space="preserve">Gly</w:t>
+      </w:r>
+      <w:r>
+        <w:rPr>
+          <w:rFonts w:ascii="Arial" w:hAnsi="Arial" w:eastAsia="Arial" w:cs="Arial"/>
+          <w:i w:val="false"/>
+          <w:b w:val="false"/>
+          <w:u w:val="none"/>
+          <w:strike w:val="false"/>
+          <w:sz w:val="22"/>
+          <w:szCs w:val="22"/>
+          <w:color w:val="000000"/>
+        </w:rPr>
+        <w:t xml:space="preserve">, </w:t>
+      </w:r>
+      <w:r>
+        <w:rPr>
+          <w:rFonts w:ascii="Arial" w:hAnsi="Arial" w:eastAsia="Arial" w:cs="Arial"/>
+          <w:i w:val="false"/>
+          <w:b w:val="false"/>
+          <w:u w:val="none"/>
+          <w:strike w:val="false"/>
+          <w:sz w:val="22"/>
+          <w:szCs w:val="22"/>
+          <w:color w:val="000000"/>
+        </w:rPr>
+        <w:t xml:space="preserve">glycine</w:t>
+      </w:r>
+      <w:r>
+        <w:rPr>
+          <w:rFonts w:ascii="Arial" w:hAnsi="Arial" w:eastAsia="Arial" w:cs="Arial"/>
+          <w:i w:val="false"/>
+          <w:b w:val="false"/>
+          <w:u w:val="none"/>
+          <w:strike w:val="false"/>
+          <w:sz w:val="22"/>
+          <w:szCs w:val="22"/>
+          <w:color w:val="000000"/>
+        </w:rPr>
+        <w:t xml:space="preserve">; </w:t>
+      </w:r>
+      <w:r>
+        <w:rPr>
+          <w:rFonts w:ascii="Arial" w:hAnsi="Arial" w:eastAsia="Arial" w:cs="Arial"/>
+          <w:i w:val="true"/>
+          <w:b w:val="false"/>
+          <w:u w:val="none"/>
+          <w:strike w:val="false"/>
+          <w:sz w:val="22"/>
+          <w:szCs w:val="22"/>
+          <w:color w:val="000000"/>
+        </w:rPr>
+        <w:t xml:space="preserve">LTD4</w:t>
+      </w:r>
+      <w:r>
+        <w:rPr>
+          <w:rFonts w:ascii="Arial" w:hAnsi="Arial" w:eastAsia="Arial" w:cs="Arial"/>
+          <w:i w:val="false"/>
+          <w:b w:val="false"/>
+          <w:u w:val="none"/>
+          <w:strike w:val="false"/>
+          <w:sz w:val="22"/>
+          <w:szCs w:val="22"/>
+          <w:color w:val="000000"/>
+        </w:rPr>
+        <w:t xml:space="preserve">, </w:t>
+      </w:r>
+      <w:r>
+        <w:rPr>
+          <w:rFonts w:ascii="Arial" w:hAnsi="Arial" w:eastAsia="Arial" w:cs="Arial"/>
+          <w:i w:val="false"/>
+          <w:b w:val="false"/>
+          <w:u w:val="none"/>
+          <w:strike w:val="false"/>
+          <w:sz w:val="22"/>
+          <w:szCs w:val="22"/>
+          <w:color w:val="000000"/>
+        </w:rPr>
+        <w:t xml:space="preserve">leukotriene D4</w:t>
+      </w:r>
+      <w:r>
+        <w:rPr>
+          <w:rFonts w:ascii="Arial" w:hAnsi="Arial" w:eastAsia="Arial" w:cs="Arial"/>
+          <w:i w:val="false"/>
+          <w:b w:val="false"/>
+          <w:u w:val="none"/>
+          <w:strike w:val="false"/>
+          <w:sz w:val="22"/>
+          <w:szCs w:val="22"/>
+          <w:color w:val="000000"/>
+        </w:rPr>
+        <w:t xml:space="preserve">; </w:t>
+      </w:r>
+      <w:r>
+        <w:rPr>
+          <w:rFonts w:ascii="Arial" w:hAnsi="Arial" w:eastAsia="Arial" w:cs="Arial"/>
+          <w:i w:val="true"/>
+          <w:b w:val="false"/>
+          <w:u w:val="none"/>
+          <w:strike w:val="false"/>
+          <w:sz w:val="22"/>
+          <w:szCs w:val="22"/>
+          <w:color w:val="000000"/>
+        </w:rPr>
+        <w:t xml:space="preserve">Oleoyl-DHAP</w:t>
+      </w:r>
+      <w:r>
+        <w:rPr>
+          <w:rFonts w:ascii="Arial" w:hAnsi="Arial" w:eastAsia="Arial" w:cs="Arial"/>
+          <w:i w:val="false"/>
+          <w:b w:val="false"/>
+          <w:u w:val="none"/>
+          <w:strike w:val="false"/>
+          <w:sz w:val="22"/>
+          <w:szCs w:val="22"/>
+          <w:color w:val="000000"/>
+        </w:rPr>
+        <w:t xml:space="preserve">, </w:t>
+      </w:r>
+      <w:r>
+        <w:rPr>
+          <w:rFonts w:ascii="Arial" w:hAnsi="Arial" w:eastAsia="Arial" w:cs="Arial"/>
+          <w:i w:val="false"/>
+          <w:b w:val="false"/>
+          <w:u w:val="none"/>
+          <w:strike w:val="false"/>
+          <w:sz w:val="22"/>
+          <w:szCs w:val="22"/>
+          <w:color w:val="000000"/>
+        </w:rPr>
+        <w:t xml:space="preserve">oleoylglycerone phosphate</w:t>
+      </w:r>
+      <w:r>
+        <w:rPr>
+          <w:rFonts w:ascii="Arial" w:hAnsi="Arial" w:eastAsia="Arial" w:cs="Arial"/>
+          <w:i w:val="false"/>
+          <w:b w:val="false"/>
+          <w:u w:val="none"/>
+          <w:strike w:val="false"/>
+          <w:sz w:val="22"/>
+          <w:szCs w:val="22"/>
+          <w:color w:val="000000"/>
+        </w:rPr>
+        <w:t xml:space="preserve">; </w:t>
+      </w:r>
+      <w:r>
+        <w:rPr>
+          <w:rFonts w:ascii="Arial" w:hAnsi="Arial" w:eastAsia="Arial" w:cs="Arial"/>
+          <w:i w:val="true"/>
+          <w:b w:val="false"/>
+          <w:u w:val="none"/>
+          <w:strike w:val="false"/>
+          <w:sz w:val="22"/>
+          <w:szCs w:val="22"/>
+          <w:color w:val="000000"/>
+        </w:rPr>
+        <w:t xml:space="preserve">PAPS</w:t>
+      </w:r>
+      <w:r>
+        <w:rPr>
+          <w:rFonts w:ascii="Arial" w:hAnsi="Arial" w:eastAsia="Arial" w:cs="Arial"/>
+          <w:i w:val="false"/>
+          <w:b w:val="false"/>
+          <w:u w:val="none"/>
+          <w:strike w:val="false"/>
+          <w:sz w:val="22"/>
+          <w:szCs w:val="22"/>
+          <w:color w:val="000000"/>
+        </w:rPr>
+        <w:t xml:space="preserve">, </w:t>
+      </w:r>
+      <w:r>
+        <w:rPr>
+          <w:rFonts w:ascii="Arial" w:hAnsi="Arial" w:eastAsia="Arial" w:cs="Arial"/>
+          <w:i w:val="false"/>
+          <w:b w:val="false"/>
+          <w:u w:val="none"/>
+          <w:strike w:val="false"/>
+          <w:sz w:val="22"/>
+          <w:szCs w:val="22"/>
+          <w:color w:val="000000"/>
+        </w:rPr>
+        <w:t xml:space="preserve">3'-phosphoadenylyl sulfate</w:t>
+      </w:r>
+      <w:r>
+        <w:rPr>
+          <w:rFonts w:ascii="Arial" w:hAnsi="Arial" w:eastAsia="Arial" w:cs="Arial"/>
+          <w:i w:val="false"/>
+          <w:b w:val="false"/>
+          <w:u w:val="none"/>
+          <w:strike w:val="false"/>
+          <w:sz w:val="22"/>
+          <w:szCs w:val="22"/>
+          <w:color w:val="000000"/>
+        </w:rPr>
+        <w:t xml:space="preserve">; </w:t>
+      </w:r>
+      <w:r>
+        <w:rPr>
+          <w:rFonts w:ascii="Arial" w:hAnsi="Arial" w:eastAsia="Arial" w:cs="Arial"/>
+          <w:i w:val="true"/>
+          <w:b w:val="false"/>
+          <w:u w:val="none"/>
+          <w:strike w:val="false"/>
+          <w:sz w:val="22"/>
+          <w:szCs w:val="22"/>
+          <w:color w:val="000000"/>
+        </w:rPr>
+        <w:t xml:space="preserve">PG</w:t>
+      </w:r>
+      <w:r>
+        <w:rPr>
+          <w:rFonts w:ascii="Arial" w:hAnsi="Arial" w:eastAsia="Arial" w:cs="Arial"/>
+          <w:i w:val="false"/>
+          <w:b w:val="false"/>
+          <w:u w:val="none"/>
+          <w:strike w:val="false"/>
+          <w:sz w:val="22"/>
+          <w:szCs w:val="22"/>
+          <w:color w:val="000000"/>
+        </w:rPr>
+        <w:t xml:space="preserve">, </w:t>
+      </w:r>
+      <w:r>
+        <w:rPr>
+          <w:rFonts w:ascii="Arial" w:hAnsi="Arial" w:eastAsia="Arial" w:cs="Arial"/>
+          <w:i w:val="false"/>
+          <w:b w:val="false"/>
+          <w:u w:val="none"/>
+          <w:strike w:val="false"/>
+          <w:sz w:val="22"/>
+          <w:szCs w:val="22"/>
+          <w:color w:val="000000"/>
+        </w:rPr>
+        <w:t xml:space="preserve">prostaglandin</w:t>
+      </w:r>
+      <w:r>
+        <w:rPr>
+          <w:rFonts w:ascii="Arial" w:hAnsi="Arial" w:eastAsia="Arial" w:cs="Arial"/>
+          <w:i w:val="false"/>
+          <w:b w:val="false"/>
+          <w:u w:val="none"/>
+          <w:strike w:val="false"/>
+          <w:sz w:val="22"/>
+          <w:szCs w:val="22"/>
+          <w:color w:val="000000"/>
+        </w:rPr>
+        <w:t xml:space="preserve">; </w:t>
+      </w:r>
+      <w:r>
+        <w:rPr>
+          <w:rFonts w:ascii="Arial" w:hAnsi="Arial" w:eastAsia="Arial" w:cs="Arial"/>
+          <w:i w:val="true"/>
+          <w:b w:val="false"/>
+          <w:u w:val="none"/>
+          <w:strike w:val="false"/>
+          <w:sz w:val="22"/>
+          <w:szCs w:val="22"/>
+          <w:color w:val="000000"/>
+        </w:rPr>
+        <w:t xml:space="preserve">SAH</w:t>
+      </w:r>
+      <w:r>
+        <w:rPr>
+          <w:rFonts w:ascii="Arial" w:hAnsi="Arial" w:eastAsia="Arial" w:cs="Arial"/>
+          <w:i w:val="false"/>
+          <w:b w:val="false"/>
+          <w:u w:val="none"/>
+          <w:strike w:val="false"/>
+          <w:sz w:val="22"/>
+          <w:szCs w:val="22"/>
+          <w:color w:val="000000"/>
+        </w:rPr>
+        <w:t xml:space="preserve">, </w:t>
+      </w:r>
+      <w:r>
+        <w:rPr>
+          <w:rFonts w:ascii="Arial" w:hAnsi="Arial" w:eastAsia="Arial" w:cs="Arial"/>
+          <w:i w:val="false"/>
+          <w:b w:val="false"/>
+          <w:u w:val="none"/>
+          <w:strike w:val="false"/>
+          <w:sz w:val="22"/>
+          <w:szCs w:val="22"/>
+          <w:color w:val="000000"/>
+        </w:rPr>
+        <w:t xml:space="preserve">S-adenosyl-L-homocysteine</w:t>
+      </w:r>
+      <w:r>
+        <w:rPr>
+          <w:rFonts w:ascii="Arial" w:hAnsi="Arial" w:eastAsia="Arial" w:cs="Arial"/>
+          <w:i w:val="false"/>
+          <w:b w:val="false"/>
+          <w:u w:val="none"/>
+          <w:strike w:val="false"/>
+          <w:sz w:val="22"/>
+          <w:szCs w:val="22"/>
+          <w:color w:val="000000"/>
+        </w:rPr>
+        <w:t xml:space="preserve">; </w:t>
+      </w:r>
+      <w:r>
+        <w:rPr>
+          <w:rFonts w:ascii="Arial" w:hAnsi="Arial" w:eastAsia="Arial" w:cs="Arial"/>
+          <w:i w:val="true"/>
+          <w:b w:val="false"/>
+          <w:u w:val="none"/>
+          <w:strike w:val="false"/>
+          <w:sz w:val="22"/>
+          <w:szCs w:val="22"/>
+          <w:color w:val="000000"/>
+        </w:rPr>
+        <w:t xml:space="preserve">Ser</w:t>
+      </w:r>
+      <w:r>
+        <w:rPr>
+          <w:rFonts w:ascii="Arial" w:hAnsi="Arial" w:eastAsia="Arial" w:cs="Arial"/>
+          <w:i w:val="false"/>
+          <w:b w:val="false"/>
+          <w:u w:val="none"/>
+          <w:strike w:val="false"/>
+          <w:sz w:val="22"/>
+          <w:szCs w:val="22"/>
+          <w:color w:val="000000"/>
+        </w:rPr>
+        <w:t xml:space="preserve">, </w:t>
+      </w:r>
+      <w:r>
+        <w:rPr>
+          <w:rFonts w:ascii="Arial" w:hAnsi="Arial" w:eastAsia="Arial" w:cs="Arial"/>
+          <w:i w:val="false"/>
+          <w:b w:val="false"/>
+          <w:u w:val="none"/>
+          <w:strike w:val="false"/>
+          <w:sz w:val="22"/>
+          <w:szCs w:val="22"/>
+          <w:color w:val="000000"/>
+        </w:rPr>
+        <w:t xml:space="preserve">serine</w:t>
+      </w:r>
+      <w:r>
+        <w:rPr>
+          <w:rFonts w:ascii="Arial" w:hAnsi="Arial" w:eastAsia="Arial" w:cs="Arial"/>
+          <w:i w:val="false"/>
+          <w:b w:val="false"/>
+          <w:u w:val="none"/>
+          <w:strike w:val="false"/>
+          <w:sz w:val="22"/>
+          <w:szCs w:val="22"/>
+          <w:color w:val="000000"/>
+        </w:rPr>
+        <w:t xml:space="preserve">; </w:t>
+      </w:r>
+      <w:r>
+        <w:rPr>
+          <w:rFonts w:ascii="Arial" w:hAnsi="Arial" w:eastAsia="Arial" w:cs="Arial"/>
+          <w:i w:val="true"/>
+          <w:b w:val="false"/>
+          <w:u w:val="none"/>
+          <w:strike w:val="false"/>
+          <w:sz w:val="22"/>
+          <w:szCs w:val="22"/>
+          <w:color w:val="000000"/>
+        </w:rPr>
+        <w:t xml:space="preserve">Thr</w:t>
+      </w:r>
+      <w:r>
+        <w:rPr>
+          <w:rFonts w:ascii="Arial" w:hAnsi="Arial" w:eastAsia="Arial" w:cs="Arial"/>
+          <w:i w:val="false"/>
+          <w:b w:val="false"/>
+          <w:u w:val="none"/>
+          <w:strike w:val="false"/>
+          <w:sz w:val="22"/>
+          <w:szCs w:val="22"/>
+          <w:color w:val="000000"/>
+        </w:rPr>
+        <w:t xml:space="preserve">, </w:t>
+      </w:r>
+      <w:r>
+        <w:rPr>
+          <w:rFonts w:ascii="Arial" w:hAnsi="Arial" w:eastAsia="Arial" w:cs="Arial"/>
+          <w:i w:val="false"/>
+          <w:b w:val="false"/>
+          <w:u w:val="none"/>
+          <w:strike w:val="false"/>
+          <w:sz w:val="22"/>
+          <w:szCs w:val="22"/>
+          <w:color w:val="000000"/>
+        </w:rPr>
+        <w:t xml:space="preserve">threonine</w:t>
+      </w:r>
+      <w:r>
+        <w:rPr>
+          <w:rFonts w:ascii="Arial" w:hAnsi="Arial" w:eastAsia="Arial" w:cs="Arial"/>
+          <w:i w:val="false"/>
+          <w:b w:val="false"/>
+          <w:u w:val="none"/>
+          <w:strike w:val="false"/>
+          <w:sz w:val="22"/>
+          <w:szCs w:val="22"/>
+          <w:color w:val="000000"/>
+        </w:rPr>
+        <w:t xml:space="preserve">; </w:t>
+      </w:r>
+      <w:r>
+        <w:rPr>
+          <w:rFonts w:ascii="Arial" w:hAnsi="Arial" w:eastAsia="Arial" w:cs="Arial"/>
+          <w:i w:val="true"/>
+          <w:b w:val="false"/>
+          <w:u w:val="none"/>
+          <w:strike w:val="false"/>
+          <w:sz w:val="22"/>
+          <w:szCs w:val="22"/>
+          <w:color w:val="000000"/>
+        </w:rPr>
+        <w:t xml:space="preserve">dATP</w:t>
+      </w:r>
+      <w:r>
+        <w:rPr>
+          <w:rFonts w:ascii="Arial" w:hAnsi="Arial" w:eastAsia="Arial" w:cs="Arial"/>
+          <w:i w:val="false"/>
+          <w:b w:val="false"/>
+          <w:u w:val="none"/>
+          <w:strike w:val="false"/>
+          <w:sz w:val="22"/>
+          <w:szCs w:val="22"/>
+          <w:color w:val="000000"/>
+        </w:rPr>
+        <w:t xml:space="preserve">, </w:t>
+      </w:r>
+      <w:r>
+        <w:rPr>
+          <w:rFonts w:ascii="Arial" w:hAnsi="Arial" w:eastAsia="Arial" w:cs="Arial"/>
+          <w:i w:val="false"/>
+          <w:b w:val="false"/>
+          <w:u w:val="none"/>
+          <w:strike w:val="false"/>
+          <w:sz w:val="22"/>
+          <w:szCs w:val="22"/>
+          <w:color w:val="000000"/>
+        </w:rPr>
+        <w:t xml:space="preserve">2'-deoxyadenosine 5'-triphosphate</w:t>
+      </w:r>
+      <w:r>
+        <w:rPr>
+          <w:rFonts w:ascii="Arial" w:hAnsi="Arial" w:eastAsia="Arial" w:cs="Arial"/>
+          <w:i w:val="false"/>
+          <w:b w:val="false"/>
+          <w:u w:val="none"/>
+          <w:strike w:val="false"/>
+          <w:sz w:val="22"/>
+          <w:szCs w:val="22"/>
+          <w:color w:val="000000"/>
+        </w:rPr>
+        <w:t xml:space="preserve">.</w:t>
+      </w:r>
+    </w:p>
+    <w:p>
+      <w:pPr>
+        <w:pStyle w:val="Normal"/>
+      </w:pPr>
+      <w:r>
+        <w:t xml:space="preserve"/>
       </w:r>
     </w:p>
     <w:p>
@@ -506,1284 +1773,21 @@
       <w:r>
         <w:rPr>
           <w:rFonts w:ascii="Arial" w:hAnsi="Arial" w:eastAsia="Arial" w:cs="Arial"/>
-          <w:i w:val="true"/>
-          <w:b w:val="false"/>
-          <w:u w:val="none"/>
-          <w:strike w:val="false"/>
-          <w:sz w:val="22"/>
-          <w:szCs w:val="22"/>
-          <w:color w:val="000000"/>
-        </w:rPr>
-        <w:t xml:space="preserve">7-DHC</w:t>
-      </w:r>
-      <w:r>
-        <w:rPr>
-          <w:rFonts w:ascii="Arial" w:hAnsi="Arial" w:eastAsia="Arial" w:cs="Arial"/>
-          <w:i w:val="false"/>
-          <w:b w:val="false"/>
-          <w:u w:val="none"/>
-          <w:strike w:val="false"/>
-          <w:sz w:val="22"/>
-          <w:szCs w:val="22"/>
-          <w:color w:val="000000"/>
-        </w:rPr>
-        <w:t xml:space="preserve">, </w:t>
-      </w:r>
-      <w:r>
-        <w:rPr>
-          <w:rFonts w:ascii="Arial" w:hAnsi="Arial" w:eastAsia="Arial" w:cs="Arial"/>
-          <w:i w:val="false"/>
-          <w:b w:val="false"/>
-          <w:u w:val="none"/>
-          <w:strike w:val="false"/>
-          <w:sz w:val="22"/>
-          <w:szCs w:val="22"/>
-          <w:color w:val="000000"/>
-        </w:rPr>
-        <w:t xml:space="preserve">7-dehydrocholesterol</w:t>
-      </w:r>
-      <w:r>
-        <w:rPr>
-          <w:rFonts w:ascii="Arial" w:hAnsi="Arial" w:eastAsia="Arial" w:cs="Arial"/>
-          <w:i w:val="false"/>
-          <w:b w:val="false"/>
-          <w:u w:val="none"/>
-          <w:strike w:val="false"/>
-          <w:sz w:val="22"/>
-          <w:szCs w:val="22"/>
-          <w:color w:val="000000"/>
-        </w:rPr>
-        <w:t xml:space="preserve">; </w:t>
-      </w:r>
-      <w:r>
-        <w:rPr>
-          <w:rFonts w:ascii="Arial" w:hAnsi="Arial" w:eastAsia="Arial" w:cs="Arial"/>
-          <w:i w:val="true"/>
-          <w:b w:val="false"/>
-          <w:u w:val="none"/>
-          <w:strike w:val="false"/>
-          <w:sz w:val="22"/>
-          <w:szCs w:val="22"/>
-          <w:color w:val="000000"/>
-        </w:rPr>
-        <w:t xml:space="preserve">9-O-Acetyl-Neu5Ac</w:t>
-      </w:r>
-      <w:r>
-        <w:rPr>
-          <w:rFonts w:ascii="Arial" w:hAnsi="Arial" w:eastAsia="Arial" w:cs="Arial"/>
-          <w:i w:val="false"/>
-          <w:b w:val="false"/>
-          <w:u w:val="none"/>
-          <w:strike w:val="false"/>
-          <w:sz w:val="22"/>
-          <w:szCs w:val="22"/>
-          <w:color w:val="000000"/>
-        </w:rPr>
-        <w:t xml:space="preserve">, </w:t>
-      </w:r>
-      <w:r>
-        <w:rPr>
-          <w:rFonts w:ascii="Arial" w:hAnsi="Arial" w:eastAsia="Arial" w:cs="Arial"/>
-          <w:i w:val="false"/>
-          <w:b w:val="false"/>
-          <w:u w:val="none"/>
-          <w:strike w:val="false"/>
-          <w:sz w:val="22"/>
-          <w:szCs w:val="22"/>
-          <w:color w:val="000000"/>
-        </w:rPr>
-        <w:t xml:space="preserve">N-acetyl-9-O-acetylneuraminate</w:t>
-      </w:r>
-      <w:r>
-        <w:rPr>
-          <w:rFonts w:ascii="Arial" w:hAnsi="Arial" w:eastAsia="Arial" w:cs="Arial"/>
-          <w:i w:val="false"/>
-          <w:b w:val="false"/>
-          <w:u w:val="none"/>
-          <w:strike w:val="false"/>
-          <w:sz w:val="22"/>
-          <w:szCs w:val="22"/>
-          <w:color w:val="000000"/>
-        </w:rPr>
-        <w:t xml:space="preserve">; </w:t>
-      </w:r>
-      <w:r>
-        <w:rPr>
-          <w:rFonts w:ascii="Arial" w:hAnsi="Arial" w:eastAsia="Arial" w:cs="Arial"/>
-          <w:i w:val="true"/>
-          <w:b w:val="false"/>
-          <w:u w:val="none"/>
-          <w:strike w:val="false"/>
-          <w:sz w:val="22"/>
-          <w:szCs w:val="22"/>
-          <w:color w:val="000000"/>
-        </w:rPr>
-        <w:t xml:space="preserve">GroPIns</w:t>
-      </w:r>
-      <w:r>
-        <w:rPr>
-          <w:rFonts w:ascii="Arial" w:hAnsi="Arial" w:eastAsia="Arial" w:cs="Arial"/>
-          <w:i w:val="false"/>
-          <w:b w:val="false"/>
-          <w:u w:val="none"/>
-          <w:strike w:val="false"/>
-          <w:sz w:val="22"/>
-          <w:szCs w:val="22"/>
-          <w:color w:val="000000"/>
-        </w:rPr>
-        <w:t xml:space="preserve">, </w:t>
-      </w:r>
-      <w:r>
-        <w:rPr>
-          <w:rFonts w:ascii="Arial" w:hAnsi="Arial" w:eastAsia="Arial" w:cs="Arial"/>
-          <w:i w:val="false"/>
-          <w:b w:val="false"/>
-          <w:u w:val="none"/>
-          <w:strike w:val="false"/>
-          <w:sz w:val="22"/>
-          <w:szCs w:val="22"/>
-          <w:color w:val="000000"/>
-        </w:rPr>
-        <w:t xml:space="preserve">sn-glycero-3-phospho-1-inositol</w:t>
-      </w:r>
-      <w:r>
-        <w:rPr>
-          <w:rFonts w:ascii="Arial" w:hAnsi="Arial" w:eastAsia="Arial" w:cs="Arial"/>
-          <w:i w:val="false"/>
-          <w:b w:val="false"/>
-          <w:u w:val="none"/>
-          <w:strike w:val="false"/>
-          <w:sz w:val="22"/>
-          <w:szCs w:val="22"/>
-          <w:color w:val="000000"/>
-        </w:rPr>
-        <w:t xml:space="preserve">; </w:t>
-      </w:r>
-      <w:r>
-        <w:rPr>
-          <w:rFonts w:ascii="Arial" w:hAnsi="Arial" w:eastAsia="Arial" w:cs="Arial"/>
-          <w:i w:val="true"/>
-          <w:b w:val="false"/>
-          <w:u w:val="none"/>
-          <w:strike w:val="false"/>
-          <w:sz w:val="22"/>
-          <w:szCs w:val="22"/>
-          <w:color w:val="000000"/>
-        </w:rPr>
-        <w:t xml:space="preserve">LTD4</w:t>
-      </w:r>
-      <w:r>
-        <w:rPr>
-          <w:rFonts w:ascii="Arial" w:hAnsi="Arial" w:eastAsia="Arial" w:cs="Arial"/>
-          <w:i w:val="false"/>
-          <w:b w:val="false"/>
-          <w:u w:val="none"/>
-          <w:strike w:val="false"/>
-          <w:sz w:val="22"/>
-          <w:szCs w:val="22"/>
-          <w:color w:val="000000"/>
-        </w:rPr>
-        <w:t xml:space="preserve">, </w:t>
-      </w:r>
-      <w:r>
-        <w:rPr>
-          <w:rFonts w:ascii="Arial" w:hAnsi="Arial" w:eastAsia="Arial" w:cs="Arial"/>
-          <w:i w:val="false"/>
-          <w:b w:val="false"/>
-          <w:u w:val="none"/>
-          <w:strike w:val="false"/>
-          <w:sz w:val="22"/>
-          <w:szCs w:val="22"/>
-          <w:color w:val="000000"/>
-        </w:rPr>
-        <w:t xml:space="preserve">leukotriene D4</w:t>
-      </w:r>
-      <w:r>
-        <w:rPr>
-          <w:rFonts w:ascii="Arial" w:hAnsi="Arial" w:eastAsia="Arial" w:cs="Arial"/>
-          <w:i w:val="false"/>
-          <w:b w:val="false"/>
-          <w:u w:val="none"/>
-          <w:strike w:val="false"/>
-          <w:sz w:val="22"/>
-          <w:szCs w:val="22"/>
-          <w:color w:val="000000"/>
-        </w:rPr>
-        <w:t xml:space="preserve">; </w:t>
-      </w:r>
-      <w:r>
-        <w:rPr>
-          <w:rFonts w:ascii="Arial" w:hAnsi="Arial" w:eastAsia="Arial" w:cs="Arial"/>
-          <w:i w:val="true"/>
-          <w:b w:val="false"/>
-          <w:u w:val="none"/>
-          <w:strike w:val="false"/>
-          <w:sz w:val="22"/>
-          <w:szCs w:val="22"/>
-          <w:color w:val="000000"/>
-        </w:rPr>
-        <w:t xml:space="preserve">Oleoyl-DHAP</w:t>
-      </w:r>
-      <w:r>
-        <w:rPr>
-          <w:rFonts w:ascii="Arial" w:hAnsi="Arial" w:eastAsia="Arial" w:cs="Arial"/>
-          <w:i w:val="false"/>
-          <w:b w:val="false"/>
-          <w:u w:val="none"/>
-          <w:strike w:val="false"/>
-          <w:sz w:val="22"/>
-          <w:szCs w:val="22"/>
-          <w:color w:val="000000"/>
-        </w:rPr>
-        <w:t xml:space="preserve">, </w:t>
-      </w:r>
-      <w:r>
-        <w:rPr>
-          <w:rFonts w:ascii="Arial" w:hAnsi="Arial" w:eastAsia="Arial" w:cs="Arial"/>
-          <w:i w:val="false"/>
-          <w:b w:val="false"/>
-          <w:u w:val="none"/>
-          <w:strike w:val="false"/>
-          <w:sz w:val="22"/>
-          <w:szCs w:val="22"/>
-          <w:color w:val="000000"/>
-        </w:rPr>
-        <w:t xml:space="preserve">oleoylglycerone phosphate</w:t>
-      </w:r>
-      <w:r>
-        <w:rPr>
-          <w:rFonts w:ascii="Arial" w:hAnsi="Arial" w:eastAsia="Arial" w:cs="Arial"/>
-          <w:i w:val="false"/>
-          <w:b w:val="false"/>
-          <w:u w:val="none"/>
-          <w:strike w:val="false"/>
-          <w:sz w:val="22"/>
-          <w:szCs w:val="22"/>
-          <w:color w:val="000000"/>
-        </w:rPr>
-        <w:t xml:space="preserve">; </w:t>
-      </w:r>
-      <w:r>
-        <w:rPr>
-          <w:rFonts w:ascii="Arial" w:hAnsi="Arial" w:eastAsia="Arial" w:cs="Arial"/>
-          <w:i w:val="true"/>
-          <w:b w:val="false"/>
-          <w:u w:val="none"/>
-          <w:strike w:val="false"/>
-          <w:sz w:val="22"/>
-          <w:szCs w:val="22"/>
-          <w:color w:val="000000"/>
-        </w:rPr>
-        <w:t xml:space="preserve">P-Pantothenate</w:t>
-      </w:r>
-      <w:r>
-        <w:rPr>
-          <w:rFonts w:ascii="Arial" w:hAnsi="Arial" w:eastAsia="Arial" w:cs="Arial"/>
-          <w:i w:val="false"/>
-          <w:b w:val="false"/>
-          <w:u w:val="none"/>
-          <w:strike w:val="false"/>
-          <w:sz w:val="22"/>
-          <w:szCs w:val="22"/>
-          <w:color w:val="000000"/>
-        </w:rPr>
-        <w:t xml:space="preserve">, </w:t>
-      </w:r>
-      <w:r>
-        <w:rPr>
-          <w:rFonts w:ascii="Arial" w:hAnsi="Arial" w:eastAsia="Arial" w:cs="Arial"/>
-          <w:i w:val="false"/>
-          <w:b w:val="false"/>
-          <w:u w:val="none"/>
-          <w:strike w:val="false"/>
-          <w:sz w:val="22"/>
-          <w:szCs w:val="22"/>
-          <w:color w:val="000000"/>
-        </w:rPr>
-        <w:t xml:space="preserve">D-4'-phosphopantothenate</w:t>
-      </w:r>
-      <w:r>
-        <w:rPr>
-          <w:rFonts w:ascii="Arial" w:hAnsi="Arial" w:eastAsia="Arial" w:cs="Arial"/>
-          <w:i w:val="false"/>
-          <w:b w:val="false"/>
-          <w:u w:val="none"/>
-          <w:strike w:val="false"/>
-          <w:sz w:val="22"/>
-          <w:szCs w:val="22"/>
-          <w:color w:val="000000"/>
-        </w:rPr>
-        <w:t xml:space="preserve">; </w:t>
-      </w:r>
-      <w:r>
-        <w:rPr>
-          <w:rFonts w:ascii="Arial" w:hAnsi="Arial" w:eastAsia="Arial" w:cs="Arial"/>
-          <w:i w:val="true"/>
-          <w:b w:val="false"/>
-          <w:u w:val="none"/>
-          <w:strike w:val="false"/>
-          <w:sz w:val="22"/>
-          <w:szCs w:val="22"/>
-          <w:color w:val="000000"/>
-        </w:rPr>
-        <w:t xml:space="preserve">PAPS</w:t>
-      </w:r>
-      <w:r>
-        <w:rPr>
-          <w:rFonts w:ascii="Arial" w:hAnsi="Arial" w:eastAsia="Arial" w:cs="Arial"/>
-          <w:i w:val="false"/>
-          <w:b w:val="false"/>
-          <w:u w:val="none"/>
-          <w:strike w:val="false"/>
-          <w:sz w:val="22"/>
-          <w:szCs w:val="22"/>
-          <w:color w:val="000000"/>
-        </w:rPr>
-        <w:t xml:space="preserve">, </w:t>
-      </w:r>
-      <w:r>
-        <w:rPr>
-          <w:rFonts w:ascii="Arial" w:hAnsi="Arial" w:eastAsia="Arial" w:cs="Arial"/>
-          <w:i w:val="false"/>
-          <w:b w:val="false"/>
-          <w:u w:val="none"/>
-          <w:strike w:val="false"/>
-          <w:sz w:val="22"/>
-          <w:szCs w:val="22"/>
-          <w:color w:val="000000"/>
-        </w:rPr>
-        <w:t xml:space="preserve">3'-phosphoadenylyl sulfate</w:t>
-      </w:r>
-      <w:r>
-        <w:rPr>
-          <w:rFonts w:ascii="Arial" w:hAnsi="Arial" w:eastAsia="Arial" w:cs="Arial"/>
-          <w:i w:val="false"/>
-          <w:b w:val="false"/>
-          <w:u w:val="none"/>
-          <w:strike w:val="false"/>
-          <w:sz w:val="22"/>
-          <w:szCs w:val="22"/>
-          <w:color w:val="000000"/>
-        </w:rPr>
-        <w:t xml:space="preserve">; </w:t>
-      </w:r>
-      <w:r>
-        <w:rPr>
-          <w:rFonts w:ascii="Arial" w:hAnsi="Arial" w:eastAsia="Arial" w:cs="Arial"/>
-          <w:i w:val="true"/>
-          <w:b w:val="false"/>
-          <w:u w:val="none"/>
-          <w:strike w:val="false"/>
-          <w:sz w:val="22"/>
-          <w:szCs w:val="22"/>
-          <w:color w:val="000000"/>
-        </w:rPr>
-        <w:t xml:space="preserve">SAH</w:t>
-      </w:r>
-      <w:r>
-        <w:rPr>
-          <w:rFonts w:ascii="Arial" w:hAnsi="Arial" w:eastAsia="Arial" w:cs="Arial"/>
-          <w:i w:val="false"/>
-          <w:b w:val="false"/>
-          <w:u w:val="none"/>
-          <w:strike w:val="false"/>
-          <w:sz w:val="22"/>
-          <w:szCs w:val="22"/>
-          <w:color w:val="000000"/>
-        </w:rPr>
-        <w:t xml:space="preserve">, </w:t>
-      </w:r>
-      <w:r>
-        <w:rPr>
-          <w:rFonts w:ascii="Arial" w:hAnsi="Arial" w:eastAsia="Arial" w:cs="Arial"/>
-          <w:i w:val="false"/>
-          <w:b w:val="false"/>
-          <w:u w:val="none"/>
-          <w:strike w:val="false"/>
-          <w:sz w:val="22"/>
-          <w:szCs w:val="22"/>
-          <w:color w:val="000000"/>
-        </w:rPr>
-        <w:t xml:space="preserve">S-adenosyl-L-homocysteine</w:t>
-      </w:r>
-      <w:r>
-        <w:rPr>
-          <w:rFonts w:ascii="Arial" w:hAnsi="Arial" w:eastAsia="Arial" w:cs="Arial"/>
-          <w:i w:val="false"/>
-          <w:b w:val="false"/>
-          <w:u w:val="none"/>
-          <w:strike w:val="false"/>
-          <w:sz w:val="22"/>
-          <w:szCs w:val="22"/>
-          <w:color w:val="000000"/>
-        </w:rPr>
-        <w:t xml:space="preserve">.</w:t>
+          <w:i w:val="false"/>
+          <w:b w:val="false"/>
+          <w:u w:val="none"/>
+          <w:strike w:val="false"/>
+          <w:sz w:val="22"/>
+          <w:szCs w:val="22"/>
+          <w:color w:val="000000"/>
+        </w:rPr>
+        <w:t xml:space="preserve">Fig4 abbrev:</w:t>
       </w:r>
     </w:p>
     <w:p>
       <w:pPr>
         <w:pStyle w:val="Normal"/>
-      </w:pPr>
-      <w:r>
-        <w:t xml:space="preserve"/>
-      </w:r>
-    </w:p>
-    <w:p>
-      <w:pPr>
-        <w:jc w:val="left"/>
-        <w:pBdr>
-          <w:bottom w:val="none" w:sz="0" w:space="0" w:color="000000"/>
-          <w:top w:val="none" w:sz="0" w:space="0" w:color="000000"/>
-          <w:left w:val="none" w:sz="0" w:space="0" w:color="000000"/>
-          <w:right w:val="none" w:sz="0" w:space="0" w:color="000000"/>
-        </w:pBdr>
-        <w:spacing w:after="0" w:before="0" w:line="240"/>
-        <w:ind w:left="0" w:right="0" w:firstLine="0" w:firstLineChars="0"/>
-      </w:pPr>
-      <w:r>
-        <w:rPr>
-          <w:rFonts w:ascii="Arial" w:hAnsi="Arial" w:eastAsia="Arial" w:cs="Arial"/>
-          <w:i w:val="false"/>
-          <w:b w:val="false"/>
-          <w:u w:val="none"/>
-          <w:strike w:val="false"/>
-          <w:sz w:val="22"/>
-          <w:szCs w:val="22"/>
-          <w:color w:val="000000"/>
-        </w:rPr>
-        <w:t xml:space="preserve">Fig3 abbrev:</w:t>
-      </w:r>
-    </w:p>
-    <w:p>
-      <w:pPr>
-        <w:jc w:val="left"/>
-        <w:pBdr>
-          <w:bottom w:val="none" w:sz="0" w:space="0" w:color="000000"/>
-          <w:top w:val="none" w:sz="0" w:space="0" w:color="000000"/>
-          <w:left w:val="none" w:sz="0" w:space="0" w:color="000000"/>
-          <w:right w:val="none" w:sz="0" w:space="0" w:color="000000"/>
-        </w:pBdr>
-        <w:spacing w:after="0" w:before="0" w:line="240"/>
-        <w:ind w:left="0" w:right="0" w:firstLine="0" w:firstLineChars="0"/>
-      </w:pPr>
-      <w:r>
-        <w:rPr>
-          <w:rFonts w:ascii="Arial" w:hAnsi="Arial" w:eastAsia="Arial" w:cs="Arial"/>
-          <w:i w:val="true"/>
-          <w:b w:val="false"/>
-          <w:u w:val="none"/>
-          <w:strike w:val="false"/>
-          <w:sz w:val="22"/>
-          <w:szCs w:val="22"/>
-          <w:color w:val="000000"/>
-        </w:rPr>
-        <w:t xml:space="preserve">7-DHC</w:t>
-      </w:r>
-      <w:r>
-        <w:rPr>
-          <w:rFonts w:ascii="Arial" w:hAnsi="Arial" w:eastAsia="Arial" w:cs="Arial"/>
-          <w:i w:val="false"/>
-          <w:b w:val="false"/>
-          <w:u w:val="none"/>
-          <w:strike w:val="false"/>
-          <w:sz w:val="22"/>
-          <w:szCs w:val="22"/>
-          <w:color w:val="000000"/>
-        </w:rPr>
-        <w:t xml:space="preserve">, </w:t>
-      </w:r>
-      <w:r>
-        <w:rPr>
-          <w:rFonts w:ascii="Arial" w:hAnsi="Arial" w:eastAsia="Arial" w:cs="Arial"/>
-          <w:i w:val="false"/>
-          <w:b w:val="false"/>
-          <w:u w:val="none"/>
-          <w:strike w:val="false"/>
-          <w:sz w:val="22"/>
-          <w:szCs w:val="22"/>
-          <w:color w:val="000000"/>
-        </w:rPr>
-        <w:t xml:space="preserve">7-dehydrocholesterol</w:t>
-      </w:r>
-      <w:r>
-        <w:rPr>
-          <w:rFonts w:ascii="Arial" w:hAnsi="Arial" w:eastAsia="Arial" w:cs="Arial"/>
-          <w:i w:val="false"/>
-          <w:b w:val="false"/>
-          <w:u w:val="none"/>
-          <w:strike w:val="false"/>
-          <w:sz w:val="22"/>
-          <w:szCs w:val="22"/>
-          <w:color w:val="000000"/>
-        </w:rPr>
-        <w:t xml:space="preserve">; </w:t>
-      </w:r>
-      <w:r>
-        <w:rPr>
-          <w:rFonts w:ascii="Arial" w:hAnsi="Arial" w:eastAsia="Arial" w:cs="Arial"/>
-          <w:i w:val="true"/>
-          <w:b w:val="false"/>
-          <w:u w:val="none"/>
-          <w:strike w:val="false"/>
-          <w:sz w:val="22"/>
-          <w:szCs w:val="22"/>
-          <w:color w:val="000000"/>
-        </w:rPr>
-        <w:t xml:space="preserve">AMP</w:t>
-      </w:r>
-      <w:r>
-        <w:rPr>
-          <w:rFonts w:ascii="Arial" w:hAnsi="Arial" w:eastAsia="Arial" w:cs="Arial"/>
-          <w:i w:val="false"/>
-          <w:b w:val="false"/>
-          <w:u w:val="none"/>
-          <w:strike w:val="false"/>
-          <w:sz w:val="22"/>
-          <w:szCs w:val="22"/>
-          <w:color w:val="000000"/>
-        </w:rPr>
-        <w:t xml:space="preserve">, </w:t>
-      </w:r>
-      <w:r>
-        <w:rPr>
-          <w:rFonts w:ascii="Arial" w:hAnsi="Arial" w:eastAsia="Arial" w:cs="Arial"/>
-          <w:i w:val="false"/>
-          <w:b w:val="false"/>
-          <w:u w:val="none"/>
-          <w:strike w:val="false"/>
-          <w:sz w:val="22"/>
-          <w:szCs w:val="22"/>
-          <w:color w:val="000000"/>
-        </w:rPr>
-        <w:t xml:space="preserve">adenosine monophosphate</w:t>
-      </w:r>
-      <w:r>
-        <w:rPr>
-          <w:rFonts w:ascii="Arial" w:hAnsi="Arial" w:eastAsia="Arial" w:cs="Arial"/>
-          <w:i w:val="false"/>
-          <w:b w:val="false"/>
-          <w:u w:val="none"/>
-          <w:strike w:val="false"/>
-          <w:sz w:val="22"/>
-          <w:szCs w:val="22"/>
-          <w:color w:val="000000"/>
-        </w:rPr>
-        <w:t xml:space="preserve">; </w:t>
-      </w:r>
-      <w:r>
-        <w:rPr>
-          <w:rFonts w:ascii="Arial" w:hAnsi="Arial" w:eastAsia="Arial" w:cs="Arial"/>
-          <w:i w:val="true"/>
-          <w:b w:val="false"/>
-          <w:u w:val="none"/>
-          <w:strike w:val="false"/>
-          <w:sz w:val="22"/>
-          <w:szCs w:val="22"/>
-          <w:color w:val="000000"/>
-        </w:rPr>
-        <w:t xml:space="preserve">Ala</w:t>
-      </w:r>
-      <w:r>
-        <w:rPr>
-          <w:rFonts w:ascii="Arial" w:hAnsi="Arial" w:eastAsia="Arial" w:cs="Arial"/>
-          <w:i w:val="false"/>
-          <w:b w:val="false"/>
-          <w:u w:val="none"/>
-          <w:strike w:val="false"/>
-          <w:sz w:val="22"/>
-          <w:szCs w:val="22"/>
-          <w:color w:val="000000"/>
-        </w:rPr>
-        <w:t xml:space="preserve">, </w:t>
-      </w:r>
-      <w:r>
-        <w:rPr>
-          <w:rFonts w:ascii="Arial" w:hAnsi="Arial" w:eastAsia="Arial" w:cs="Arial"/>
-          <w:i w:val="false"/>
-          <w:b w:val="false"/>
-          <w:u w:val="none"/>
-          <w:strike w:val="false"/>
-          <w:sz w:val="22"/>
-          <w:szCs w:val="22"/>
-          <w:color w:val="000000"/>
-        </w:rPr>
-        <w:t xml:space="preserve">alanine</w:t>
-      </w:r>
-      <w:r>
-        <w:rPr>
-          <w:rFonts w:ascii="Arial" w:hAnsi="Arial" w:eastAsia="Arial" w:cs="Arial"/>
-          <w:i w:val="false"/>
-          <w:b w:val="false"/>
-          <w:u w:val="none"/>
-          <w:strike w:val="false"/>
-          <w:sz w:val="22"/>
-          <w:szCs w:val="22"/>
-          <w:color w:val="000000"/>
-        </w:rPr>
-        <w:t xml:space="preserve">; </w:t>
-      </w:r>
-      <w:r>
-        <w:rPr>
-          <w:rFonts w:ascii="Arial" w:hAnsi="Arial" w:eastAsia="Arial" w:cs="Arial"/>
-          <w:i w:val="true"/>
-          <w:b w:val="false"/>
-          <w:u w:val="none"/>
-          <w:strike w:val="false"/>
-          <w:sz w:val="22"/>
-          <w:szCs w:val="22"/>
-          <w:color w:val="000000"/>
-        </w:rPr>
-        <w:t xml:space="preserve">CYP450</w:t>
-      </w:r>
-      <w:r>
-        <w:rPr>
-          <w:rFonts w:ascii="Arial" w:hAnsi="Arial" w:eastAsia="Arial" w:cs="Arial"/>
-          <w:i w:val="false"/>
-          <w:b w:val="false"/>
-          <w:u w:val="none"/>
-          <w:strike w:val="false"/>
-          <w:sz w:val="22"/>
-          <w:szCs w:val="22"/>
-          <w:color w:val="000000"/>
-        </w:rPr>
-        <w:t xml:space="preserve">, </w:t>
-      </w:r>
-      <w:r>
-        <w:rPr>
-          <w:rFonts w:ascii="Arial" w:hAnsi="Arial" w:eastAsia="Arial" w:cs="Arial"/>
-          <w:i w:val="false"/>
-          <w:b w:val="false"/>
-          <w:u w:val="none"/>
-          <w:strike w:val="false"/>
-          <w:sz w:val="22"/>
-          <w:szCs w:val="22"/>
-          <w:color w:val="000000"/>
-        </w:rPr>
-        <w:t xml:space="preserve">cytochrome P450</w:t>
-      </w:r>
-      <w:r>
-        <w:rPr>
-          <w:rFonts w:ascii="Arial" w:hAnsi="Arial" w:eastAsia="Arial" w:cs="Arial"/>
-          <w:i w:val="false"/>
-          <w:b w:val="false"/>
-          <w:u w:val="none"/>
-          <w:strike w:val="false"/>
-          <w:sz w:val="22"/>
-          <w:szCs w:val="22"/>
-          <w:color w:val="000000"/>
-        </w:rPr>
-        <w:t xml:space="preserve">; </w:t>
-      </w:r>
-      <w:r>
-        <w:rPr>
-          <w:rFonts w:ascii="Arial" w:hAnsi="Arial" w:eastAsia="Arial" w:cs="Arial"/>
-          <w:i w:val="true"/>
-          <w:b w:val="false"/>
-          <w:u w:val="none"/>
-          <w:strike w:val="false"/>
-          <w:sz w:val="22"/>
-          <w:szCs w:val="22"/>
-          <w:color w:val="000000"/>
-        </w:rPr>
-        <w:t xml:space="preserve">EPA</w:t>
-      </w:r>
-      <w:r>
-        <w:rPr>
-          <w:rFonts w:ascii="Arial" w:hAnsi="Arial" w:eastAsia="Arial" w:cs="Arial"/>
-          <w:i w:val="false"/>
-          <w:b w:val="false"/>
-          <w:u w:val="none"/>
-          <w:strike w:val="false"/>
-          <w:sz w:val="22"/>
-          <w:szCs w:val="22"/>
-          <w:color w:val="000000"/>
-        </w:rPr>
-        <w:t xml:space="preserve">, </w:t>
-      </w:r>
-      <w:r>
-        <w:rPr>
-          <w:rFonts w:ascii="Arial" w:hAnsi="Arial" w:eastAsia="Arial" w:cs="Arial"/>
-          <w:i w:val="false"/>
-          <w:b w:val="false"/>
-          <w:u w:val="none"/>
-          <w:strike w:val="false"/>
-          <w:sz w:val="22"/>
-          <w:szCs w:val="22"/>
-          <w:color w:val="000000"/>
-        </w:rPr>
-        <w:t xml:space="preserve">eicosapentaenoic acid</w:t>
-      </w:r>
-      <w:r>
-        <w:rPr>
-          <w:rFonts w:ascii="Arial" w:hAnsi="Arial" w:eastAsia="Arial" w:cs="Arial"/>
-          <w:i w:val="false"/>
-          <w:b w:val="false"/>
-          <w:u w:val="none"/>
-          <w:strike w:val="false"/>
-          <w:sz w:val="22"/>
-          <w:szCs w:val="22"/>
-          <w:color w:val="000000"/>
-        </w:rPr>
-        <w:t xml:space="preserve">; </w:t>
-      </w:r>
-      <w:r>
-        <w:rPr>
-          <w:rFonts w:ascii="Arial" w:hAnsi="Arial" w:eastAsia="Arial" w:cs="Arial"/>
-          <w:i w:val="true"/>
-          <w:b w:val="false"/>
-          <w:u w:val="none"/>
-          <w:strike w:val="false"/>
-          <w:sz w:val="22"/>
-          <w:szCs w:val="22"/>
-          <w:color w:val="000000"/>
-        </w:rPr>
-        <w:t xml:space="preserve">GSL</w:t>
-      </w:r>
-      <w:r>
-        <w:rPr>
-          <w:rFonts w:ascii="Arial" w:hAnsi="Arial" w:eastAsia="Arial" w:cs="Arial"/>
-          <w:i w:val="false"/>
-          <w:b w:val="false"/>
-          <w:u w:val="none"/>
-          <w:strike w:val="false"/>
-          <w:sz w:val="22"/>
-          <w:szCs w:val="22"/>
-          <w:color w:val="000000"/>
-        </w:rPr>
-        <w:t xml:space="preserve">, </w:t>
-      </w:r>
-      <w:r>
-        <w:rPr>
-          <w:rFonts w:ascii="Arial" w:hAnsi="Arial" w:eastAsia="Arial" w:cs="Arial"/>
-          <w:i w:val="false"/>
-          <w:b w:val="false"/>
-          <w:u w:val="none"/>
-          <w:strike w:val="false"/>
-          <w:sz w:val="22"/>
-          <w:szCs w:val="22"/>
-          <w:color w:val="000000"/>
-        </w:rPr>
-        <w:t xml:space="preserve">glycosphingolipid</w:t>
-      </w:r>
-      <w:r>
-        <w:rPr>
-          <w:rFonts w:ascii="Arial" w:hAnsi="Arial" w:eastAsia="Arial" w:cs="Arial"/>
-          <w:i w:val="false"/>
-          <w:b w:val="false"/>
-          <w:u w:val="none"/>
-          <w:strike w:val="false"/>
-          <w:sz w:val="22"/>
-          <w:szCs w:val="22"/>
-          <w:color w:val="000000"/>
-        </w:rPr>
-        <w:t xml:space="preserve">; </w:t>
-      </w:r>
-      <w:r>
-        <w:rPr>
-          <w:rFonts w:ascii="Arial" w:hAnsi="Arial" w:eastAsia="Arial" w:cs="Arial"/>
-          <w:i w:val="true"/>
-          <w:b w:val="false"/>
-          <w:u w:val="none"/>
-          <w:strike w:val="false"/>
-          <w:sz w:val="22"/>
-          <w:szCs w:val="22"/>
-          <w:color w:val="000000"/>
-        </w:rPr>
-        <w:t xml:space="preserve">Gly</w:t>
-      </w:r>
-      <w:r>
-        <w:rPr>
-          <w:rFonts w:ascii="Arial" w:hAnsi="Arial" w:eastAsia="Arial" w:cs="Arial"/>
-          <w:i w:val="false"/>
-          <w:b w:val="false"/>
-          <w:u w:val="none"/>
-          <w:strike w:val="false"/>
-          <w:sz w:val="22"/>
-          <w:szCs w:val="22"/>
-          <w:color w:val="000000"/>
-        </w:rPr>
-        <w:t xml:space="preserve">, </w:t>
-      </w:r>
-      <w:r>
-        <w:rPr>
-          <w:rFonts w:ascii="Arial" w:hAnsi="Arial" w:eastAsia="Arial" w:cs="Arial"/>
-          <w:i w:val="false"/>
-          <w:b w:val="false"/>
-          <w:u w:val="none"/>
-          <w:strike w:val="false"/>
-          <w:sz w:val="22"/>
-          <w:szCs w:val="22"/>
-          <w:color w:val="000000"/>
-        </w:rPr>
-        <w:t xml:space="preserve">glycine</w:t>
-      </w:r>
-      <w:r>
-        <w:rPr>
-          <w:rFonts w:ascii="Arial" w:hAnsi="Arial" w:eastAsia="Arial" w:cs="Arial"/>
-          <w:i w:val="false"/>
-          <w:b w:val="false"/>
-          <w:u w:val="none"/>
-          <w:strike w:val="false"/>
-          <w:sz w:val="22"/>
-          <w:szCs w:val="22"/>
-          <w:color w:val="000000"/>
-        </w:rPr>
-        <w:t xml:space="preserve">; </w:t>
-      </w:r>
-      <w:r>
-        <w:rPr>
-          <w:rFonts w:ascii="Arial" w:hAnsi="Arial" w:eastAsia="Arial" w:cs="Arial"/>
-          <w:i w:val="true"/>
-          <w:b w:val="false"/>
-          <w:u w:val="none"/>
-          <w:strike w:val="false"/>
-          <w:sz w:val="22"/>
-          <w:szCs w:val="22"/>
-          <w:color w:val="000000"/>
-        </w:rPr>
-        <w:t xml:space="preserve">LTD4</w:t>
-      </w:r>
-      <w:r>
-        <w:rPr>
-          <w:rFonts w:ascii="Arial" w:hAnsi="Arial" w:eastAsia="Arial" w:cs="Arial"/>
-          <w:i w:val="false"/>
-          <w:b w:val="false"/>
-          <w:u w:val="none"/>
-          <w:strike w:val="false"/>
-          <w:sz w:val="22"/>
-          <w:szCs w:val="22"/>
-          <w:color w:val="000000"/>
-        </w:rPr>
-        <w:t xml:space="preserve">, </w:t>
-      </w:r>
-      <w:r>
-        <w:rPr>
-          <w:rFonts w:ascii="Arial" w:hAnsi="Arial" w:eastAsia="Arial" w:cs="Arial"/>
-          <w:i w:val="false"/>
-          <w:b w:val="false"/>
-          <w:u w:val="none"/>
-          <w:strike w:val="false"/>
-          <w:sz w:val="22"/>
-          <w:szCs w:val="22"/>
-          <w:color w:val="000000"/>
-        </w:rPr>
-        <w:t xml:space="preserve">leukotriene D4</w:t>
-      </w:r>
-      <w:r>
-        <w:rPr>
-          <w:rFonts w:ascii="Arial" w:hAnsi="Arial" w:eastAsia="Arial" w:cs="Arial"/>
-          <w:i w:val="false"/>
-          <w:b w:val="false"/>
-          <w:u w:val="none"/>
-          <w:strike w:val="false"/>
-          <w:sz w:val="22"/>
-          <w:szCs w:val="22"/>
-          <w:color w:val="000000"/>
-        </w:rPr>
-        <w:t xml:space="preserve">; </w:t>
-      </w:r>
-      <w:r>
-        <w:rPr>
-          <w:rFonts w:ascii="Arial" w:hAnsi="Arial" w:eastAsia="Arial" w:cs="Arial"/>
-          <w:i w:val="true"/>
-          <w:b w:val="false"/>
-          <w:u w:val="none"/>
-          <w:strike w:val="false"/>
-          <w:sz w:val="22"/>
-          <w:szCs w:val="22"/>
-          <w:color w:val="000000"/>
-        </w:rPr>
-        <w:t xml:space="preserve">Oleoyl-DHAP</w:t>
-      </w:r>
-      <w:r>
-        <w:rPr>
-          <w:rFonts w:ascii="Arial" w:hAnsi="Arial" w:eastAsia="Arial" w:cs="Arial"/>
-          <w:i w:val="false"/>
-          <w:b w:val="false"/>
-          <w:u w:val="none"/>
-          <w:strike w:val="false"/>
-          <w:sz w:val="22"/>
-          <w:szCs w:val="22"/>
-          <w:color w:val="000000"/>
-        </w:rPr>
-        <w:t xml:space="preserve">, </w:t>
-      </w:r>
-      <w:r>
-        <w:rPr>
-          <w:rFonts w:ascii="Arial" w:hAnsi="Arial" w:eastAsia="Arial" w:cs="Arial"/>
-          <w:i w:val="false"/>
-          <w:b w:val="false"/>
-          <w:u w:val="none"/>
-          <w:strike w:val="false"/>
-          <w:sz w:val="22"/>
-          <w:szCs w:val="22"/>
-          <w:color w:val="000000"/>
-        </w:rPr>
-        <w:t xml:space="preserve">oleoylglycerone phosphate</w:t>
-      </w:r>
-      <w:r>
-        <w:rPr>
-          <w:rFonts w:ascii="Arial" w:hAnsi="Arial" w:eastAsia="Arial" w:cs="Arial"/>
-          <w:i w:val="false"/>
-          <w:b w:val="false"/>
-          <w:u w:val="none"/>
-          <w:strike w:val="false"/>
-          <w:sz w:val="22"/>
-          <w:szCs w:val="22"/>
-          <w:color w:val="000000"/>
-        </w:rPr>
-        <w:t xml:space="preserve">; </w:t>
-      </w:r>
-      <w:r>
-        <w:rPr>
-          <w:rFonts w:ascii="Arial" w:hAnsi="Arial" w:eastAsia="Arial" w:cs="Arial"/>
-          <w:i w:val="true"/>
-          <w:b w:val="false"/>
-          <w:u w:val="none"/>
-          <w:strike w:val="false"/>
-          <w:sz w:val="22"/>
-          <w:szCs w:val="22"/>
-          <w:color w:val="000000"/>
-        </w:rPr>
-        <w:t xml:space="preserve">PAPS</w:t>
-      </w:r>
-      <w:r>
-        <w:rPr>
-          <w:rFonts w:ascii="Arial" w:hAnsi="Arial" w:eastAsia="Arial" w:cs="Arial"/>
-          <w:i w:val="false"/>
-          <w:b w:val="false"/>
-          <w:u w:val="none"/>
-          <w:strike w:val="false"/>
-          <w:sz w:val="22"/>
-          <w:szCs w:val="22"/>
-          <w:color w:val="000000"/>
-        </w:rPr>
-        <w:t xml:space="preserve">, </w:t>
-      </w:r>
-      <w:r>
-        <w:rPr>
-          <w:rFonts w:ascii="Arial" w:hAnsi="Arial" w:eastAsia="Arial" w:cs="Arial"/>
-          <w:i w:val="false"/>
-          <w:b w:val="false"/>
-          <w:u w:val="none"/>
-          <w:strike w:val="false"/>
-          <w:sz w:val="22"/>
-          <w:szCs w:val="22"/>
-          <w:color w:val="000000"/>
-        </w:rPr>
-        <w:t xml:space="preserve">3'-phosphoadenylyl sulfate</w:t>
-      </w:r>
-      <w:r>
-        <w:rPr>
-          <w:rFonts w:ascii="Arial" w:hAnsi="Arial" w:eastAsia="Arial" w:cs="Arial"/>
-          <w:i w:val="false"/>
-          <w:b w:val="false"/>
-          <w:u w:val="none"/>
-          <w:strike w:val="false"/>
-          <w:sz w:val="22"/>
-          <w:szCs w:val="22"/>
-          <w:color w:val="000000"/>
-        </w:rPr>
-        <w:t xml:space="preserve">; </w:t>
-      </w:r>
-      <w:r>
-        <w:rPr>
-          <w:rFonts w:ascii="Arial" w:hAnsi="Arial" w:eastAsia="Arial" w:cs="Arial"/>
-          <w:i w:val="true"/>
-          <w:b w:val="false"/>
-          <w:u w:val="none"/>
-          <w:strike w:val="false"/>
-          <w:sz w:val="22"/>
-          <w:szCs w:val="22"/>
-          <w:color w:val="000000"/>
-        </w:rPr>
-        <w:t xml:space="preserve">PG</w:t>
-      </w:r>
-      <w:r>
-        <w:rPr>
-          <w:rFonts w:ascii="Arial" w:hAnsi="Arial" w:eastAsia="Arial" w:cs="Arial"/>
-          <w:i w:val="false"/>
-          <w:b w:val="false"/>
-          <w:u w:val="none"/>
-          <w:strike w:val="false"/>
-          <w:sz w:val="22"/>
-          <w:szCs w:val="22"/>
-          <w:color w:val="000000"/>
-        </w:rPr>
-        <w:t xml:space="preserve">, </w:t>
-      </w:r>
-      <w:r>
-        <w:rPr>
-          <w:rFonts w:ascii="Arial" w:hAnsi="Arial" w:eastAsia="Arial" w:cs="Arial"/>
-          <w:i w:val="false"/>
-          <w:b w:val="false"/>
-          <w:u w:val="none"/>
-          <w:strike w:val="false"/>
-          <w:sz w:val="22"/>
-          <w:szCs w:val="22"/>
-          <w:color w:val="000000"/>
-        </w:rPr>
-        <w:t xml:space="preserve">prostaglandin</w:t>
-      </w:r>
-      <w:r>
-        <w:rPr>
-          <w:rFonts w:ascii="Arial" w:hAnsi="Arial" w:eastAsia="Arial" w:cs="Arial"/>
-          <w:i w:val="false"/>
-          <w:b w:val="false"/>
-          <w:u w:val="none"/>
-          <w:strike w:val="false"/>
-          <w:sz w:val="22"/>
-          <w:szCs w:val="22"/>
-          <w:color w:val="000000"/>
-        </w:rPr>
-        <w:t xml:space="preserve">; </w:t>
-      </w:r>
-      <w:r>
-        <w:rPr>
-          <w:rFonts w:ascii="Arial" w:hAnsi="Arial" w:eastAsia="Arial" w:cs="Arial"/>
-          <w:i w:val="true"/>
-          <w:b w:val="false"/>
-          <w:u w:val="none"/>
-          <w:strike w:val="false"/>
-          <w:sz w:val="22"/>
-          <w:szCs w:val="22"/>
-          <w:color w:val="000000"/>
-        </w:rPr>
-        <w:t xml:space="preserve">SAH</w:t>
-      </w:r>
-      <w:r>
-        <w:rPr>
-          <w:rFonts w:ascii="Arial" w:hAnsi="Arial" w:eastAsia="Arial" w:cs="Arial"/>
-          <w:i w:val="false"/>
-          <w:b w:val="false"/>
-          <w:u w:val="none"/>
-          <w:strike w:val="false"/>
-          <w:sz w:val="22"/>
-          <w:szCs w:val="22"/>
-          <w:color w:val="000000"/>
-        </w:rPr>
-        <w:t xml:space="preserve">, </w:t>
-      </w:r>
-      <w:r>
-        <w:rPr>
-          <w:rFonts w:ascii="Arial" w:hAnsi="Arial" w:eastAsia="Arial" w:cs="Arial"/>
-          <w:i w:val="false"/>
-          <w:b w:val="false"/>
-          <w:u w:val="none"/>
-          <w:strike w:val="false"/>
-          <w:sz w:val="22"/>
-          <w:szCs w:val="22"/>
-          <w:color w:val="000000"/>
-        </w:rPr>
-        <w:t xml:space="preserve">S-adenosyl-L-homocysteine</w:t>
-      </w:r>
-      <w:r>
-        <w:rPr>
-          <w:rFonts w:ascii="Arial" w:hAnsi="Arial" w:eastAsia="Arial" w:cs="Arial"/>
-          <w:i w:val="false"/>
-          <w:b w:val="false"/>
-          <w:u w:val="none"/>
-          <w:strike w:val="false"/>
-          <w:sz w:val="22"/>
-          <w:szCs w:val="22"/>
-          <w:color w:val="000000"/>
-        </w:rPr>
-        <w:t xml:space="preserve">; </w:t>
-      </w:r>
-      <w:r>
-        <w:rPr>
-          <w:rFonts w:ascii="Arial" w:hAnsi="Arial" w:eastAsia="Arial" w:cs="Arial"/>
-          <w:i w:val="true"/>
-          <w:b w:val="false"/>
-          <w:u w:val="none"/>
-          <w:strike w:val="false"/>
-          <w:sz w:val="22"/>
-          <w:szCs w:val="22"/>
-          <w:color w:val="000000"/>
-        </w:rPr>
-        <w:t xml:space="preserve">Ser</w:t>
-      </w:r>
-      <w:r>
-        <w:rPr>
-          <w:rFonts w:ascii="Arial" w:hAnsi="Arial" w:eastAsia="Arial" w:cs="Arial"/>
-          <w:i w:val="false"/>
-          <w:b w:val="false"/>
-          <w:u w:val="none"/>
-          <w:strike w:val="false"/>
-          <w:sz w:val="22"/>
-          <w:szCs w:val="22"/>
-          <w:color w:val="000000"/>
-        </w:rPr>
-        <w:t xml:space="preserve">, </w:t>
-      </w:r>
-      <w:r>
-        <w:rPr>
-          <w:rFonts w:ascii="Arial" w:hAnsi="Arial" w:eastAsia="Arial" w:cs="Arial"/>
-          <w:i w:val="false"/>
-          <w:b w:val="false"/>
-          <w:u w:val="none"/>
-          <w:strike w:val="false"/>
-          <w:sz w:val="22"/>
-          <w:szCs w:val="22"/>
-          <w:color w:val="000000"/>
-        </w:rPr>
-        <w:t xml:space="preserve">serine</w:t>
-      </w:r>
-      <w:r>
-        <w:rPr>
-          <w:rFonts w:ascii="Arial" w:hAnsi="Arial" w:eastAsia="Arial" w:cs="Arial"/>
-          <w:i w:val="false"/>
-          <w:b w:val="false"/>
-          <w:u w:val="none"/>
-          <w:strike w:val="false"/>
-          <w:sz w:val="22"/>
-          <w:szCs w:val="22"/>
-          <w:color w:val="000000"/>
-        </w:rPr>
-        <w:t xml:space="preserve">; </w:t>
-      </w:r>
-      <w:r>
-        <w:rPr>
-          <w:rFonts w:ascii="Arial" w:hAnsi="Arial" w:eastAsia="Arial" w:cs="Arial"/>
-          <w:i w:val="true"/>
-          <w:b w:val="false"/>
-          <w:u w:val="none"/>
-          <w:strike w:val="false"/>
-          <w:sz w:val="22"/>
-          <w:szCs w:val="22"/>
-          <w:color w:val="000000"/>
-        </w:rPr>
-        <w:t xml:space="preserve">Thr</w:t>
-      </w:r>
-      <w:r>
-        <w:rPr>
-          <w:rFonts w:ascii="Arial" w:hAnsi="Arial" w:eastAsia="Arial" w:cs="Arial"/>
-          <w:i w:val="false"/>
-          <w:b w:val="false"/>
-          <w:u w:val="none"/>
-          <w:strike w:val="false"/>
-          <w:sz w:val="22"/>
-          <w:szCs w:val="22"/>
-          <w:color w:val="000000"/>
-        </w:rPr>
-        <w:t xml:space="preserve">, </w:t>
-      </w:r>
-      <w:r>
-        <w:rPr>
-          <w:rFonts w:ascii="Arial" w:hAnsi="Arial" w:eastAsia="Arial" w:cs="Arial"/>
-          <w:i w:val="false"/>
-          <w:b w:val="false"/>
-          <w:u w:val="none"/>
-          <w:strike w:val="false"/>
-          <w:sz w:val="22"/>
-          <w:szCs w:val="22"/>
-          <w:color w:val="000000"/>
-        </w:rPr>
-        <w:t xml:space="preserve">threonine</w:t>
-      </w:r>
-      <w:r>
-        <w:rPr>
-          <w:rFonts w:ascii="Arial" w:hAnsi="Arial" w:eastAsia="Arial" w:cs="Arial"/>
-          <w:i w:val="false"/>
-          <w:b w:val="false"/>
-          <w:u w:val="none"/>
-          <w:strike w:val="false"/>
-          <w:sz w:val="22"/>
-          <w:szCs w:val="22"/>
-          <w:color w:val="000000"/>
-        </w:rPr>
-        <w:t xml:space="preserve">; </w:t>
-      </w:r>
-      <w:r>
-        <w:rPr>
-          <w:rFonts w:ascii="Arial" w:hAnsi="Arial" w:eastAsia="Arial" w:cs="Arial"/>
-          <w:i w:val="true"/>
-          <w:b w:val="false"/>
-          <w:u w:val="none"/>
-          <w:strike w:val="false"/>
-          <w:sz w:val="22"/>
-          <w:szCs w:val="22"/>
-          <w:color w:val="000000"/>
-        </w:rPr>
-        <w:t xml:space="preserve">dATP</w:t>
-      </w:r>
-      <w:r>
-        <w:rPr>
-          <w:rFonts w:ascii="Arial" w:hAnsi="Arial" w:eastAsia="Arial" w:cs="Arial"/>
-          <w:i w:val="false"/>
-          <w:b w:val="false"/>
-          <w:u w:val="none"/>
-          <w:strike w:val="false"/>
-          <w:sz w:val="22"/>
-          <w:szCs w:val="22"/>
-          <w:color w:val="000000"/>
-        </w:rPr>
-        <w:t xml:space="preserve">, </w:t>
-      </w:r>
-      <w:r>
-        <w:rPr>
-          <w:rFonts w:ascii="Arial" w:hAnsi="Arial" w:eastAsia="Arial" w:cs="Arial"/>
-          <w:i w:val="false"/>
-          <w:b w:val="false"/>
-          <w:u w:val="none"/>
-          <w:strike w:val="false"/>
-          <w:sz w:val="22"/>
-          <w:szCs w:val="22"/>
-          <w:color w:val="000000"/>
-        </w:rPr>
-        <w:t xml:space="preserve">2'-deoxyadenosine 5'-triphosphate</w:t>
-      </w:r>
-      <w:r>
-        <w:rPr>
-          <w:rFonts w:ascii="Arial" w:hAnsi="Arial" w:eastAsia="Arial" w:cs="Arial"/>
-          <w:i w:val="false"/>
-          <w:b w:val="false"/>
-          <w:u w:val="none"/>
-          <w:strike w:val="false"/>
-          <w:sz w:val="22"/>
-          <w:szCs w:val="22"/>
-          <w:color w:val="000000"/>
-        </w:rPr>
-        <w:t xml:space="preserve">.</w:t>
-      </w:r>
-    </w:p>
-    <w:p>
-      <w:pPr>
-        <w:pStyle w:val="Normal"/>
-      </w:pPr>
-      <w:r>
-        <w:t xml:space="preserve"/>
-      </w:r>
-    </w:p>
-    <w:p>
-      <w:pPr>
-        <w:jc w:val="left"/>
-        <w:pBdr>
-          <w:bottom w:val="none" w:sz="0" w:space="0" w:color="000000"/>
-          <w:top w:val="none" w:sz="0" w:space="0" w:color="000000"/>
-          <w:left w:val="none" w:sz="0" w:space="0" w:color="000000"/>
-          <w:right w:val="none" w:sz="0" w:space="0" w:color="000000"/>
-        </w:pBdr>
-        <w:spacing w:after="0" w:before="0" w:line="240"/>
-        <w:ind w:left="0" w:right="0" w:firstLine="0" w:firstLineChars="0"/>
-      </w:pPr>
-      <w:r>
-        <w:rPr>
-          <w:rFonts w:ascii="Arial" w:hAnsi="Arial" w:eastAsia="Arial" w:cs="Arial"/>
-          <w:i w:val="false"/>
-          <w:b w:val="false"/>
-          <w:u w:val="none"/>
-          <w:strike w:val="false"/>
-          <w:sz w:val="22"/>
-          <w:szCs w:val="22"/>
-          <w:color w:val="000000"/>
-        </w:rPr>
-        <w:t xml:space="preserve">Fig4 abbrev:</w:t>
-      </w:r>
-    </w:p>
-    <w:p>
-      <w:pPr>
-        <w:jc w:val="left"/>
+        <w:jc w:val="both"/>
         <w:pBdr>
           <w:bottom w:val="none" w:sz="0" w:space="0" w:color="000000"/>
           <w:top w:val="none" w:sz="0" w:space="0" w:color="000000"/>

</xml_diff>